<commit_message>
Adding the Word document.
</commit_message>
<xml_diff>
--- a/word/Course Project-Software System Design.docx
+++ b/word/Course Project-Software System Design.docx
@@ -876,7 +876,7 @@
               </mc:Choice>
               <mc:Fallback>
                 <w:pict>
-                  <v:rect w14:anchorId="74AC1F62" id="Rectangle 127" o:spid="_x0000_s1026" alt="Title: Color background" style="position:absolute;margin-left:0;margin-top:0;width:8in;height:756pt;z-index:-251657216;visibility:visible;mso-wrap-style:square;mso-width-percent:941;mso-height-percent:954;mso-wrap-distance-left:9pt;mso-wrap-distance-top:0;mso-wrap-distance-right:9pt;mso-wrap-distance-bottom:0;mso-position-horizontal:center;mso-position-horizontal-relative:page;mso-position-vertical:center;mso-position-vertical-relative:page;mso-width-percent:941;mso-height-percent:954;mso-width-relative:page;mso-height-relative:page;v-text-anchor:top" o:gfxdata="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" fillcolor="#e8e8e8 [3214]" stroked="f">
+                  <v:rect w14:anchorId="0BF5606F" id="Rectangle 127" o:spid="_x0000_s1026" alt="Title: Color background" style="position:absolute;margin-left:0;margin-top:0;width:8in;height:756pt;z-index:-251657216;visibility:visible;mso-wrap-style:square;mso-width-percent:941;mso-height-percent:954;mso-wrap-distance-left:9pt;mso-wrap-distance-top:0;mso-wrap-distance-right:9pt;mso-wrap-distance-bottom:0;mso-position-horizontal:center;mso-position-horizontal-relative:page;mso-position-vertical:center;mso-position-vertical-relative:page;mso-width-percent:941;mso-height-percent:954;mso-width-relative:page;mso-height-relative:page;v-text-anchor:top" o:gfxdata="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" fillcolor="#e8e8e8 [3214]" stroked="f">
                     <w10:wrap anchorx="page" anchory="page"/>
                   </v:rect>
                 </w:pict>
@@ -951,7 +951,7 @@
             </w:rPr>
             <w:fldChar w:fldCharType="separate"/>
           </w:r>
-          <w:hyperlink w:anchor="_Toc196646560" w:history="1">
+          <w:hyperlink w:anchor="_Toc196680699" w:history="1">
             <w:r>
               <w:rPr>
                 <w:rStyle w:val="Hyperlink"/>
@@ -978,7 +978,7 @@
                 <w:noProof/>
                 <w:webHidden/>
               </w:rPr>
-              <w:instrText xml:space="preserve"> PAGEREF _Toc196646560 \h </w:instrText>
+              <w:instrText xml:space="preserve"> PAGEREF _Toc196680699 \h </w:instrText>
             </w:r>
             <w:r>
               <w:rPr>
@@ -998,7 +998,7 @@
                 <w:noProof/>
                 <w:webHidden/>
               </w:rPr>
-              <w:t>1</w:t>
+              <w:t>2</w:t>
             </w:r>
             <w:r>
               <w:rPr>
@@ -1024,7 +1024,7 @@
               <w:szCs w:val="24"/>
             </w:rPr>
           </w:pPr>
-          <w:hyperlink w:anchor="_Toc196646561" w:history="1">
+          <w:hyperlink w:anchor="_Toc196680700" w:history="1">
             <w:r>
               <w:rPr>
                 <w:rStyle w:val="Hyperlink"/>
@@ -1051,7 +1051,7 @@
                 <w:noProof/>
                 <w:webHidden/>
               </w:rPr>
-              <w:instrText xml:space="preserve"> PAGEREF _Toc196646561 \h </w:instrText>
+              <w:instrText xml:space="preserve"> PAGEREF _Toc196680700 \h </w:instrText>
             </w:r>
             <w:r>
               <w:rPr>
@@ -1071,7 +1071,7 @@
                 <w:noProof/>
                 <w:webHidden/>
               </w:rPr>
-              <w:t>1</w:t>
+              <w:t>2</w:t>
             </w:r>
             <w:r>
               <w:rPr>
@@ -1097,7 +1097,7 @@
               <w:szCs w:val="24"/>
             </w:rPr>
           </w:pPr>
-          <w:hyperlink w:anchor="_Toc196646562" w:history="1">
+          <w:hyperlink w:anchor="_Toc196680701" w:history="1">
             <w:r>
               <w:rPr>
                 <w:rStyle w:val="Hyperlink"/>
@@ -1124,7 +1124,7 @@
                 <w:noProof/>
                 <w:webHidden/>
               </w:rPr>
-              <w:instrText xml:space="preserve"> PAGEREF _Toc196646562 \h </w:instrText>
+              <w:instrText xml:space="preserve"> PAGEREF _Toc196680701 \h </w:instrText>
             </w:r>
             <w:r>
               <w:rPr>
@@ -1170,7 +1170,7 @@
               <w:szCs w:val="24"/>
             </w:rPr>
           </w:pPr>
-          <w:hyperlink w:anchor="_Toc196646563" w:history="1">
+          <w:hyperlink w:anchor="_Toc196680702" w:history="1">
             <w:r>
               <w:rPr>
                 <w:rStyle w:val="Hyperlink"/>
@@ -1197,7 +1197,7 @@
                 <w:noProof/>
                 <w:webHidden/>
               </w:rPr>
-              <w:instrText xml:space="preserve"> PAGEREF _Toc196646563 \h </w:instrText>
+              <w:instrText xml:space="preserve"> PAGEREF _Toc196680702 \h </w:instrText>
             </w:r>
             <w:r>
               <w:rPr>
@@ -1243,7 +1243,7 @@
               <w:noProof/>
             </w:rPr>
           </w:pPr>
-          <w:hyperlink w:anchor="_Toc196646564" w:history="1">
+          <w:hyperlink w:anchor="_Toc196680703" w:history="1">
             <w:r>
               <w:rPr>
                 <w:rStyle w:val="Hyperlink"/>
@@ -1270,7 +1270,7 @@
                 <w:noProof/>
                 <w:webHidden/>
               </w:rPr>
-              <w:instrText xml:space="preserve"> PAGEREF _Toc196646564 \h </w:instrText>
+              <w:instrText xml:space="preserve"> PAGEREF _Toc196680703 \h </w:instrText>
             </w:r>
             <w:r>
               <w:rPr>
@@ -1316,7 +1316,7 @@
               <w:szCs w:val="24"/>
             </w:rPr>
           </w:pPr>
-          <w:hyperlink w:anchor="_Toc196646565" w:history="1">
+          <w:hyperlink w:anchor="_Toc196680704" w:history="1">
             <w:r>
               <w:rPr>
                 <w:rStyle w:val="Hyperlink"/>
@@ -1343,7 +1343,7 @@
                 <w:noProof/>
                 <w:webHidden/>
               </w:rPr>
-              <w:instrText xml:space="preserve"> PAGEREF _Toc196646565 \h </w:instrText>
+              <w:instrText xml:space="preserve"> PAGEREF _Toc196680704 \h </w:instrText>
             </w:r>
             <w:r>
               <w:rPr>
@@ -1389,7 +1389,7 @@
               <w:szCs w:val="24"/>
             </w:rPr>
           </w:pPr>
-          <w:hyperlink w:anchor="_Toc196646566" w:history="1">
+          <w:hyperlink w:anchor="_Toc196680705" w:history="1">
             <w:r>
               <w:rPr>
                 <w:rStyle w:val="Hyperlink"/>
@@ -1416,7 +1416,7 @@
                 <w:noProof/>
                 <w:webHidden/>
               </w:rPr>
-              <w:instrText xml:space="preserve"> PAGEREF _Toc196646566 \h </w:instrText>
+              <w:instrText xml:space="preserve"> PAGEREF _Toc196680705 \h </w:instrText>
             </w:r>
             <w:r>
               <w:rPr>
@@ -1436,7 +1436,7 @@
                 <w:noProof/>
                 <w:webHidden/>
               </w:rPr>
-              <w:t>3</w:t>
+              <w:t>4</w:t>
             </w:r>
             <w:r>
               <w:rPr>
@@ -1462,7 +1462,7 @@
               <w:szCs w:val="24"/>
             </w:rPr>
           </w:pPr>
-          <w:hyperlink w:anchor="_Toc196646567" w:history="1">
+          <w:hyperlink w:anchor="_Toc196680706" w:history="1">
             <w:r>
               <w:rPr>
                 <w:rStyle w:val="Hyperlink"/>
@@ -1489,7 +1489,7 @@
                 <w:noProof/>
                 <w:webHidden/>
               </w:rPr>
-              <w:instrText xml:space="preserve"> PAGEREF _Toc196646567 \h </w:instrText>
+              <w:instrText xml:space="preserve"> PAGEREF _Toc196680706 \h </w:instrText>
             </w:r>
             <w:r>
               <w:rPr>
@@ -1509,7 +1509,7 @@
                 <w:noProof/>
                 <w:webHidden/>
               </w:rPr>
-              <w:t>3</w:t>
+              <w:t>0</w:t>
             </w:r>
             <w:r>
               <w:rPr>
@@ -1535,7 +1535,7 @@
               <w:szCs w:val="24"/>
             </w:rPr>
           </w:pPr>
-          <w:hyperlink w:anchor="_Toc196646568" w:history="1">
+          <w:hyperlink w:anchor="_Toc196680707" w:history="1">
             <w:r>
               <w:rPr>
                 <w:rStyle w:val="Hyperlink"/>
@@ -1562,7 +1562,7 @@
                 <w:noProof/>
                 <w:webHidden/>
               </w:rPr>
-              <w:instrText xml:space="preserve"> PAGEREF _Toc196646568 \h </w:instrText>
+              <w:instrText xml:space="preserve"> PAGEREF _Toc196680707 \h </w:instrText>
             </w:r>
             <w:r>
               <w:rPr>
@@ -1582,7 +1582,362 @@
                 <w:noProof/>
                 <w:webHidden/>
               </w:rPr>
-              <w:t>3</w:t>
+              <w:t>0</w:t>
+            </w:r>
+            <w:r>
+              <w:rPr>
+                <w:noProof/>
+                <w:webHidden/>
+              </w:rPr>
+              <w:fldChar w:fldCharType="end"/>
+            </w:r>
+          </w:hyperlink>
+        </w:p>
+        <w:p>
+          <w:pPr>
+            <w:pStyle w:val="TOC3"/>
+            <w:tabs>
+              <w:tab w:val="right" w:leader="dot" w:pos="9350"/>
+            </w:tabs>
+            <w:rPr>
+              <w:rFonts w:eastAsiaTheme="minorEastAsia"/>
+              <w:noProof/>
+              <w:sz w:val="24"/>
+              <w:szCs w:val="24"/>
+            </w:rPr>
+          </w:pPr>
+          <w:hyperlink w:anchor="_Toc196680708" w:history="1">
+            <w:r>
+              <w:rPr>
+                <w:rStyle w:val="Hyperlink"/>
+                <w:noProof/>
+              </w:rPr>
+              <w:t>Schedule Resource Sequence Diagram</w:t>
+            </w:r>
+            <w:r>
+              <w:rPr>
+                <w:noProof/>
+                <w:webHidden/>
+              </w:rPr>
+              <w:tab/>
+            </w:r>
+            <w:r>
+              <w:rPr>
+                <w:noProof/>
+                <w:webHidden/>
+              </w:rPr>
+              <w:fldChar w:fldCharType="begin"/>
+            </w:r>
+            <w:r>
+              <w:rPr>
+                <w:noProof/>
+                <w:webHidden/>
+              </w:rPr>
+              <w:instrText xml:space="preserve"> PAGEREF _Toc196680708 \h </w:instrText>
+            </w:r>
+            <w:r>
+              <w:rPr>
+                <w:noProof/>
+                <w:webHidden/>
+              </w:rPr>
+            </w:r>
+            <w:r>
+              <w:rPr>
+                <w:noProof/>
+                <w:webHidden/>
+              </w:rPr>
+              <w:fldChar w:fldCharType="separate"/>
+            </w:r>
+            <w:r>
+              <w:rPr>
+                <w:noProof/>
+                <w:webHidden/>
+              </w:rPr>
+              <w:t>0</w:t>
+            </w:r>
+            <w:r>
+              <w:rPr>
+                <w:noProof/>
+                <w:webHidden/>
+              </w:rPr>
+              <w:fldChar w:fldCharType="end"/>
+            </w:r>
+          </w:hyperlink>
+        </w:p>
+        <w:p>
+          <w:pPr>
+            <w:pStyle w:val="TOC3"/>
+            <w:tabs>
+              <w:tab w:val="right" w:leader="dot" w:pos="9350"/>
+            </w:tabs>
+            <w:rPr>
+              <w:rFonts w:eastAsiaTheme="minorEastAsia"/>
+              <w:noProof/>
+              <w:sz w:val="24"/>
+              <w:szCs w:val="24"/>
+            </w:rPr>
+          </w:pPr>
+          <w:hyperlink w:anchor="_Toc196680709" w:history="1">
+            <w:r>
+              <w:rPr>
+                <w:rStyle w:val="Hyperlink"/>
+                <w:noProof/>
+              </w:rPr>
+              <w:t>Modify/Cancel Booking Sequence Diagram</w:t>
+            </w:r>
+            <w:r>
+              <w:rPr>
+                <w:noProof/>
+                <w:webHidden/>
+              </w:rPr>
+              <w:tab/>
+            </w:r>
+            <w:r>
+              <w:rPr>
+                <w:noProof/>
+                <w:webHidden/>
+              </w:rPr>
+              <w:fldChar w:fldCharType="begin"/>
+            </w:r>
+            <w:r>
+              <w:rPr>
+                <w:noProof/>
+                <w:webHidden/>
+              </w:rPr>
+              <w:instrText xml:space="preserve"> PAGEREF _Toc196680709 \h </w:instrText>
+            </w:r>
+            <w:r>
+              <w:rPr>
+                <w:noProof/>
+                <w:webHidden/>
+              </w:rPr>
+            </w:r>
+            <w:r>
+              <w:rPr>
+                <w:noProof/>
+                <w:webHidden/>
+              </w:rPr>
+              <w:fldChar w:fldCharType="separate"/>
+            </w:r>
+            <w:r>
+              <w:rPr>
+                <w:noProof/>
+                <w:webHidden/>
+              </w:rPr>
+              <w:t>0</w:t>
+            </w:r>
+            <w:r>
+              <w:rPr>
+                <w:noProof/>
+                <w:webHidden/>
+              </w:rPr>
+              <w:fldChar w:fldCharType="end"/>
+            </w:r>
+          </w:hyperlink>
+        </w:p>
+        <w:p>
+          <w:pPr>
+            <w:pStyle w:val="TOC3"/>
+            <w:tabs>
+              <w:tab w:val="right" w:leader="dot" w:pos="9350"/>
+            </w:tabs>
+            <w:rPr>
+              <w:rFonts w:eastAsiaTheme="minorEastAsia"/>
+              <w:noProof/>
+              <w:sz w:val="24"/>
+              <w:szCs w:val="24"/>
+            </w:rPr>
+          </w:pPr>
+          <w:hyperlink w:anchor="_Toc196680710" w:history="1">
+            <w:r>
+              <w:rPr>
+                <w:rStyle w:val="Hyperlink"/>
+                <w:noProof/>
+              </w:rPr>
+              <w:t>Manage Resources Sequence Diagram</w:t>
+            </w:r>
+            <w:r>
+              <w:rPr>
+                <w:noProof/>
+                <w:webHidden/>
+              </w:rPr>
+              <w:tab/>
+            </w:r>
+            <w:r>
+              <w:rPr>
+                <w:noProof/>
+                <w:webHidden/>
+              </w:rPr>
+              <w:fldChar w:fldCharType="begin"/>
+            </w:r>
+            <w:r>
+              <w:rPr>
+                <w:noProof/>
+                <w:webHidden/>
+              </w:rPr>
+              <w:instrText xml:space="preserve"> PAGEREF _Toc196680710 \h </w:instrText>
+            </w:r>
+            <w:r>
+              <w:rPr>
+                <w:noProof/>
+                <w:webHidden/>
+              </w:rPr>
+            </w:r>
+            <w:r>
+              <w:rPr>
+                <w:noProof/>
+                <w:webHidden/>
+              </w:rPr>
+              <w:fldChar w:fldCharType="separate"/>
+            </w:r>
+            <w:r>
+              <w:rPr>
+                <w:noProof/>
+                <w:webHidden/>
+              </w:rPr>
+              <w:t>1</w:t>
+            </w:r>
+            <w:r>
+              <w:rPr>
+                <w:noProof/>
+                <w:webHidden/>
+              </w:rPr>
+              <w:fldChar w:fldCharType="end"/>
+            </w:r>
+          </w:hyperlink>
+        </w:p>
+        <w:p>
+          <w:pPr>
+            <w:pStyle w:val="TOC3"/>
+            <w:tabs>
+              <w:tab w:val="right" w:leader="dot" w:pos="9350"/>
+            </w:tabs>
+            <w:rPr>
+              <w:rFonts w:eastAsiaTheme="minorEastAsia"/>
+              <w:noProof/>
+              <w:sz w:val="24"/>
+              <w:szCs w:val="24"/>
+            </w:rPr>
+          </w:pPr>
+          <w:hyperlink w:anchor="_Toc196680711" w:history="1">
+            <w:r>
+              <w:rPr>
+                <w:rStyle w:val="Hyperlink"/>
+                <w:noProof/>
+              </w:rPr>
+              <w:t>Manage Users Sequence Diagram</w:t>
+            </w:r>
+            <w:r>
+              <w:rPr>
+                <w:noProof/>
+                <w:webHidden/>
+              </w:rPr>
+              <w:tab/>
+            </w:r>
+            <w:r>
+              <w:rPr>
+                <w:noProof/>
+                <w:webHidden/>
+              </w:rPr>
+              <w:fldChar w:fldCharType="begin"/>
+            </w:r>
+            <w:r>
+              <w:rPr>
+                <w:noProof/>
+                <w:webHidden/>
+              </w:rPr>
+              <w:instrText xml:space="preserve"> PAGEREF _Toc196680711 \h </w:instrText>
+            </w:r>
+            <w:r>
+              <w:rPr>
+                <w:noProof/>
+                <w:webHidden/>
+              </w:rPr>
+            </w:r>
+            <w:r>
+              <w:rPr>
+                <w:noProof/>
+                <w:webHidden/>
+              </w:rPr>
+              <w:fldChar w:fldCharType="separate"/>
+            </w:r>
+            <w:r>
+              <w:rPr>
+                <w:noProof/>
+                <w:webHidden/>
+              </w:rPr>
+              <w:t>1</w:t>
+            </w:r>
+            <w:r>
+              <w:rPr>
+                <w:noProof/>
+                <w:webHidden/>
+              </w:rPr>
+              <w:fldChar w:fldCharType="end"/>
+            </w:r>
+          </w:hyperlink>
+        </w:p>
+        <w:p>
+          <w:pPr>
+            <w:pStyle w:val="TOC3"/>
+            <w:tabs>
+              <w:tab w:val="right" w:leader="dot" w:pos="9350"/>
+            </w:tabs>
+            <w:rPr>
+              <w:rFonts w:eastAsiaTheme="minorEastAsia"/>
+              <w:noProof/>
+              <w:sz w:val="24"/>
+              <w:szCs w:val="24"/>
+            </w:rPr>
+          </w:pPr>
+          <w:hyperlink w:anchor="_Toc196680712" w:history="1">
+            <w:r>
+              <w:rPr>
+                <w:rStyle w:val="Hyperlink"/>
+                <w:noProof/>
+              </w:rPr>
+              <w:t>Search and Filter Resources Sequence Diagram</w:t>
+            </w:r>
+            <w:r>
+              <w:rPr>
+                <w:noProof/>
+                <w:webHidden/>
+              </w:rPr>
+              <w:tab/>
+            </w:r>
+            <w:r>
+              <w:rPr>
+                <w:noProof/>
+                <w:webHidden/>
+              </w:rPr>
+              <w:fldChar w:fldCharType="begin"/>
+            </w:r>
+            <w:r>
+              <w:rPr>
+                <w:noProof/>
+                <w:webHidden/>
+              </w:rPr>
+              <w:instrText xml:space="preserve"> PAGEREF _Toc196680712 \h </w:instrText>
+            </w:r>
+            <w:r>
+              <w:rPr>
+                <w:noProof/>
+                <w:webHidden/>
+              </w:rPr>
+            </w:r>
+            <w:r>
+              <w:rPr>
+                <w:noProof/>
+                <w:webHidden/>
+              </w:rPr>
+              <w:fldChar w:fldCharType="separate"/>
+            </w:r>
+            <w:r>
+              <w:rPr>
+                <w:noProof/>
+                <w:webHidden/>
+              </w:rPr>
+              <w:t>2</w:t>
             </w:r>
             <w:r>
               <w:rPr>
@@ -1608,7 +1963,7 @@
               <w:szCs w:val="24"/>
             </w:rPr>
           </w:pPr>
-          <w:hyperlink w:anchor="_Toc196646569" w:history="1">
+          <w:hyperlink w:anchor="_Toc196680713" w:history="1">
             <w:r>
               <w:rPr>
                 <w:rStyle w:val="Hyperlink"/>
@@ -1635,7 +1990,7 @@
                 <w:noProof/>
                 <w:webHidden/>
               </w:rPr>
-              <w:instrText xml:space="preserve"> PAGEREF _Toc196646569 \h </w:instrText>
+              <w:instrText xml:space="preserve"> PAGEREF _Toc196680713 \h </w:instrText>
             </w:r>
             <w:r>
               <w:rPr>
@@ -1655,7 +2010,78 @@
                 <w:noProof/>
                 <w:webHidden/>
               </w:rPr>
-              <w:t>3</w:t>
+              <w:t>2</w:t>
+            </w:r>
+            <w:r>
+              <w:rPr>
+                <w:noProof/>
+                <w:webHidden/>
+              </w:rPr>
+              <w:fldChar w:fldCharType="end"/>
+            </w:r>
+          </w:hyperlink>
+        </w:p>
+        <w:p>
+          <w:pPr>
+            <w:pStyle w:val="TOC3"/>
+            <w:tabs>
+              <w:tab w:val="right" w:leader="dot" w:pos="9350"/>
+            </w:tabs>
+            <w:rPr>
+              <w:rFonts w:eastAsiaTheme="minorEastAsia"/>
+              <w:noProof/>
+              <w:sz w:val="24"/>
+              <w:szCs w:val="24"/>
+            </w:rPr>
+          </w:pPr>
+          <w:hyperlink w:anchor="_Toc196680714" w:history="1">
+            <w:r>
+              <w:rPr>
+                <w:rStyle w:val="Hyperlink"/>
+                <w:noProof/>
+              </w:rPr>
+              <w:t>Booking State</w:t>
+            </w:r>
+            <w:r>
+              <w:rPr>
+                <w:noProof/>
+                <w:webHidden/>
+              </w:rPr>
+              <w:tab/>
+            </w:r>
+            <w:r>
+              <w:rPr>
+                <w:noProof/>
+                <w:webHidden/>
+              </w:rPr>
+              <w:fldChar w:fldCharType="begin"/>
+            </w:r>
+            <w:r>
+              <w:rPr>
+                <w:noProof/>
+                <w:webHidden/>
+              </w:rPr>
+              <w:instrText xml:space="preserve"> PAGEREF _Toc196680714 \h </w:instrText>
+            </w:r>
+            <w:r>
+              <w:rPr>
+                <w:noProof/>
+                <w:webHidden/>
+              </w:rPr>
+            </w:r>
+            <w:r>
+              <w:rPr>
+                <w:noProof/>
+                <w:webHidden/>
+              </w:rPr>
+              <w:fldChar w:fldCharType="separate"/>
+            </w:r>
+            <w:r>
+              <w:rPr>
+                <w:noProof/>
+                <w:webHidden/>
+              </w:rPr>
+              <w:t>2</w:t>
             </w:r>
             <w:r>
               <w:rPr>
@@ -1681,7 +2107,7 @@
               <w:szCs w:val="24"/>
             </w:rPr>
           </w:pPr>
-          <w:hyperlink w:anchor="_Toc196646570" w:history="1">
+          <w:hyperlink w:anchor="_Toc196680715" w:history="1">
             <w:r>
               <w:rPr>
                 <w:rStyle w:val="Hyperlink"/>
@@ -1708,7 +2134,78 @@
                 <w:noProof/>
                 <w:webHidden/>
               </w:rPr>
-              <w:instrText xml:space="preserve"> PAGEREF _Toc196646570 \h </w:instrText>
+              <w:instrText xml:space="preserve"> PAGEREF _Toc196680715 \h </w:instrText>
+            </w:r>
+            <w:r>
+              <w:rPr>
+                <w:noProof/>
+                <w:webHidden/>
+              </w:rPr>
+            </w:r>
+            <w:r>
+              <w:rPr>
+                <w:noProof/>
+                <w:webHidden/>
+              </w:rPr>
+              <w:fldChar w:fldCharType="separate"/>
+            </w:r>
+            <w:r>
+              <w:rPr>
+                <w:noProof/>
+                <w:webHidden/>
+              </w:rPr>
+              <w:t>3</w:t>
+            </w:r>
+            <w:r>
+              <w:rPr>
+                <w:noProof/>
+                <w:webHidden/>
+              </w:rPr>
+              <w:fldChar w:fldCharType="end"/>
+            </w:r>
+          </w:hyperlink>
+        </w:p>
+        <w:p>
+          <w:pPr>
+            <w:pStyle w:val="TOC3"/>
+            <w:tabs>
+              <w:tab w:val="right" w:leader="dot" w:pos="9350"/>
+            </w:tabs>
+            <w:rPr>
+              <w:rFonts w:eastAsiaTheme="minorEastAsia"/>
+              <w:noProof/>
+              <w:sz w:val="24"/>
+              <w:szCs w:val="24"/>
+            </w:rPr>
+          </w:pPr>
+          <w:hyperlink w:anchor="_Toc196680716" w:history="1">
+            <w:r>
+              <w:rPr>
+                <w:rStyle w:val="Hyperlink"/>
+                <w:noProof/>
+              </w:rPr>
+              <w:t>Scheduling Activity Diagram</w:t>
+            </w:r>
+            <w:r>
+              <w:rPr>
+                <w:noProof/>
+                <w:webHidden/>
+              </w:rPr>
+              <w:tab/>
+            </w:r>
+            <w:r>
+              <w:rPr>
+                <w:noProof/>
+                <w:webHidden/>
+              </w:rPr>
+              <w:fldChar w:fldCharType="begin"/>
+            </w:r>
+            <w:r>
+              <w:rPr>
+                <w:noProof/>
+                <w:webHidden/>
+              </w:rPr>
+              <w:instrText xml:space="preserve"> PAGEREF _Toc196680716 \h </w:instrText>
             </w:r>
             <w:r>
               <w:rPr>
@@ -1754,7 +2251,7 @@
               <w:szCs w:val="24"/>
             </w:rPr>
           </w:pPr>
-          <w:hyperlink w:anchor="_Toc196646571" w:history="1">
+          <w:hyperlink w:anchor="_Toc196680717" w:history="1">
             <w:r>
               <w:rPr>
                 <w:rStyle w:val="Hyperlink"/>
@@ -1781,7 +2278,7 @@
                 <w:noProof/>
                 <w:webHidden/>
               </w:rPr>
-              <w:instrText xml:space="preserve"> PAGEREF _Toc196646571 \h </w:instrText>
+              <w:instrText xml:space="preserve"> PAGEREF _Toc196680717 \h </w:instrText>
             </w:r>
             <w:r>
               <w:rPr>
@@ -1827,7 +2324,7 @@
               <w:szCs w:val="24"/>
             </w:rPr>
           </w:pPr>
-          <w:hyperlink w:anchor="_Toc196646572" w:history="1">
+          <w:hyperlink w:anchor="_Toc196680718" w:history="1">
             <w:r>
               <w:rPr>
                 <w:rStyle w:val="Hyperlink"/>
@@ -1854,7 +2351,7 @@
                 <w:noProof/>
                 <w:webHidden/>
               </w:rPr>
-              <w:instrText xml:space="preserve"> PAGEREF _Toc196646572 \h </w:instrText>
+              <w:instrText xml:space="preserve"> PAGEREF _Toc196680718 \h </w:instrText>
             </w:r>
             <w:r>
               <w:rPr>
@@ -1874,7 +2371,7 @@
                 <w:noProof/>
                 <w:webHidden/>
               </w:rPr>
-              <w:t>3</w:t>
+              <w:t>0</w:t>
             </w:r>
             <w:r>
               <w:rPr>
@@ -1900,7 +2397,7 @@
               <w:szCs w:val="24"/>
             </w:rPr>
           </w:pPr>
-          <w:hyperlink w:anchor="_Toc196646573" w:history="1">
+          <w:hyperlink w:anchor="_Toc196680719" w:history="1">
             <w:r>
               <w:rPr>
                 <w:rStyle w:val="Hyperlink"/>
@@ -1927,7 +2424,7 @@
                 <w:noProof/>
                 <w:webHidden/>
               </w:rPr>
-              <w:instrText xml:space="preserve"> PAGEREF _Toc196646573 \h </w:instrText>
+              <w:instrText xml:space="preserve"> PAGEREF _Toc196680719 \h </w:instrText>
             </w:r>
             <w:r>
               <w:rPr>
@@ -1947,7 +2444,7 @@
                 <w:noProof/>
                 <w:webHidden/>
               </w:rPr>
-              <w:t>3</w:t>
+              <w:t>0</w:t>
             </w:r>
             <w:r>
               <w:rPr>
@@ -1973,7 +2470,7 @@
               <w:szCs w:val="24"/>
             </w:rPr>
           </w:pPr>
-          <w:hyperlink w:anchor="_Toc196646574" w:history="1">
+          <w:hyperlink w:anchor="_Toc196680720" w:history="1">
             <w:r>
               <w:rPr>
                 <w:rStyle w:val="Hyperlink"/>
@@ -2000,7 +2497,7 @@
                 <w:noProof/>
                 <w:webHidden/>
               </w:rPr>
-              <w:instrText xml:space="preserve"> PAGEREF _Toc196646574 \h </w:instrText>
+              <w:instrText xml:space="preserve"> PAGEREF _Toc196680720 \h </w:instrText>
             </w:r>
             <w:r>
               <w:rPr>
@@ -2020,7 +2517,7 @@
                 <w:noProof/>
                 <w:webHidden/>
               </w:rPr>
-              <w:t>3</w:t>
+              <w:t>0</w:t>
             </w:r>
             <w:r>
               <w:rPr>
@@ -2052,7 +2549,6 @@
           <w:szCs w:val="40"/>
         </w:rPr>
       </w:pPr>
-      <w:bookmarkStart w:id="0" w:name="_Toc196646560"/>
       <w:r>
         <w:br w:type="page"/>
       </w:r>
@@ -2061,6 +2557,7 @@
       <w:pPr>
         <w:pStyle w:val="Heading1"/>
       </w:pPr>
+      <w:bookmarkStart w:id="0" w:name="_Toc196680699"/>
       <w:r>
         <w:lastRenderedPageBreak/>
         <w:t>Problem Statement &amp; Requirements</w:t>
@@ -2071,7 +2568,7 @@
       <w:pPr>
         <w:pStyle w:val="Heading2"/>
       </w:pPr>
-      <w:bookmarkStart w:id="1" w:name="_Toc196646561"/>
+      <w:bookmarkStart w:id="1" w:name="_Toc196680700"/>
       <w:r>
         <w:t>Problem Statement</w:t>
       </w:r>
@@ -2091,7 +2588,7 @@
       <w:pPr>
         <w:pStyle w:val="Heading2"/>
       </w:pPr>
-      <w:bookmarkStart w:id="2" w:name="_Toc196646562"/>
+      <w:bookmarkStart w:id="2" w:name="_Toc196680701"/>
       <w:r>
         <w:t>Business Requirements (Functional Requirements)</w:t>
       </w:r>
@@ -2224,7 +2721,7 @@
       <w:pPr>
         <w:pStyle w:val="Heading2"/>
       </w:pPr>
-      <w:bookmarkStart w:id="3" w:name="_Toc196646563"/>
+      <w:bookmarkStart w:id="3" w:name="_Toc196680702"/>
       <w:r>
         <w:t>Non-Functional Requirements</w:t>
       </w:r>
@@ -2496,7 +2993,7 @@
       <w:pPr>
         <w:pStyle w:val="Heading1"/>
       </w:pPr>
-      <w:bookmarkStart w:id="4" w:name="_Toc196646564"/>
+      <w:bookmarkStart w:id="4" w:name="_Toc196680703"/>
       <w:r>
         <w:t>System Design Using Domain Modeling</w:t>
       </w:r>
@@ -2506,7 +3003,7 @@
       <w:pPr>
         <w:pStyle w:val="Heading2"/>
       </w:pPr>
-      <w:bookmarkStart w:id="5" w:name="_Toc196646565"/>
+      <w:bookmarkStart w:id="5" w:name="_Toc196680704"/>
       <w:r>
         <w:t>Use Case Diagram</w:t>
       </w:r>
@@ -2555,7 +3052,7 @@
       <w:pPr>
         <w:pStyle w:val="Heading2"/>
       </w:pPr>
-      <w:bookmarkStart w:id="6" w:name="_Toc196646566"/>
+      <w:bookmarkStart w:id="6" w:name="_Toc196680705"/>
       <w:r>
         <w:lastRenderedPageBreak/>
         <w:t>Domain Model</w:t>
@@ -2610,7 +3107,6 @@
           <w:szCs w:val="32"/>
         </w:rPr>
       </w:pPr>
-      <w:bookmarkStart w:id="7" w:name="_Toc196646567"/>
       <w:r>
         <w:br w:type="page"/>
       </w:r>
@@ -2632,6 +3128,7 @@
       <w:pPr>
         <w:pStyle w:val="Heading2"/>
       </w:pPr>
+      <w:bookmarkStart w:id="7" w:name="_Toc196680706"/>
       <w:r>
         <w:lastRenderedPageBreak/>
         <w:t>Class Diagram</w:t>
@@ -2686,7 +3183,6 @@
           <w:szCs w:val="32"/>
         </w:rPr>
       </w:pPr>
-      <w:bookmarkStart w:id="8" w:name="_Toc196646568"/>
       <w:r>
         <w:br w:type="page"/>
       </w:r>
@@ -2708,6 +3204,7 @@
       <w:pPr>
         <w:pStyle w:val="Heading2"/>
       </w:pPr>
+      <w:bookmarkStart w:id="8" w:name="_Toc196680707"/>
       <w:r>
         <w:lastRenderedPageBreak/>
         <w:t>Sequence Diagrams</w:t>
@@ -2718,9 +3215,11 @@
       <w:pPr>
         <w:pStyle w:val="Heading3"/>
       </w:pPr>
+      <w:bookmarkStart w:id="9" w:name="_Toc196680708"/>
       <w:r>
         <w:t>Schedule Resource Sequence Diagram</w:t>
       </w:r>
+      <w:bookmarkEnd w:id="9"/>
     </w:p>
     <w:p>
       <w:r>
@@ -2765,9 +3264,11 @@
       <w:pPr>
         <w:pStyle w:val="Heading3"/>
       </w:pPr>
+      <w:bookmarkStart w:id="10" w:name="_Toc196680709"/>
       <w:r>
         <w:t>Modify/Cancel Booking Sequence Diagram</w:t>
       </w:r>
+      <w:bookmarkEnd w:id="10"/>
     </w:p>
     <w:p>
       <w:r>
@@ -2812,10 +3313,12 @@
       <w:pPr>
         <w:pStyle w:val="Heading3"/>
       </w:pPr>
+      <w:bookmarkStart w:id="11" w:name="_Toc196680710"/>
       <w:r>
         <w:lastRenderedPageBreak/>
         <w:t>Manage Resources Sequence Diagram</w:t>
       </w:r>
+      <w:bookmarkEnd w:id="11"/>
     </w:p>
     <w:p>
       <w:r>
@@ -2860,9 +3363,11 @@
       <w:pPr>
         <w:pStyle w:val="Heading3"/>
       </w:pPr>
+      <w:bookmarkStart w:id="12" w:name="_Toc196680711"/>
       <w:r>
         <w:t>Manage Users Sequence Diagram</w:t>
       </w:r>
+      <w:bookmarkEnd w:id="12"/>
     </w:p>
     <w:p>
       <w:r>
@@ -2905,65 +3410,354 @@
     </w:p>
     <w:p>
       <w:pPr>
+        <w:pStyle w:val="Heading3"/>
+      </w:pPr>
+      <w:bookmarkStart w:id="13" w:name="_Toc196680712"/>
+      <w:r>
+        <w:lastRenderedPageBreak/>
+        <w:t>Search and Filter Resources Sequence Diagram</w:t>
+      </w:r>
+      <w:bookmarkEnd w:id="13"/>
+    </w:p>
+    <w:p>
+      <w:r>
+        <w:drawing>
+          <wp:inline distT="0" distB="0" distL="0" distR="0" wp14:anchorId="01BFD7D5" wp14:editId="033203BF">
+            <wp:extent cx="3810000" cy="2540000"/>
+            <wp:effectExtent l="0" t="0" r="0" b="0"/>
+            <wp:docPr id="1450906904" name="Picture 1" descr="A diagram of a workflow&#10;&#10;AI-generated content may be incorrect."/>
+            <wp:cNvGraphicFramePr>
+              <a:graphicFrameLocks xmlns:a="http://schemas.openxmlformats.org/drawingml/2006/main" noChangeAspect="1"/>
+            </wp:cNvGraphicFramePr>
+            <a:graphic xmlns:a="http://schemas.openxmlformats.org/drawingml/2006/main">
+              <a:graphicData uri="http://schemas.openxmlformats.org/drawingml/2006/picture">
+                <pic:pic xmlns:pic="http://schemas.openxmlformats.org/drawingml/2006/picture">
+                  <pic:nvPicPr>
+                    <pic:cNvPr id="1450906904" name="Picture 1" descr="A diagram of a workflow&#10;&#10;AI-generated content may be incorrect."/>
+                    <pic:cNvPicPr/>
+                  </pic:nvPicPr>
+                  <pic:blipFill>
+                    <a:blip r:embed="rId13"/>
+                    <a:stretch>
+                      <a:fillRect/>
+                    </a:stretch>
+                  </pic:blipFill>
+                  <pic:spPr>
+                    <a:xfrm>
+                      <a:off x="0" y="0"/>
+                      <a:ext cx="3810000" cy="2540000"/>
+                    </a:xfrm>
+                    <a:prstGeom prst="rect">
+                      <a:avLst/>
+                    </a:prstGeom>
+                  </pic:spPr>
+                </pic:pic>
+              </a:graphicData>
+            </a:graphic>
+          </wp:inline>
+        </w:drawing>
+      </w:r>
+    </w:p>
+    <w:p>
+      <w:pPr>
         <w:pStyle w:val="Heading2"/>
       </w:pPr>
-      <w:bookmarkStart w:id="9" w:name="_Toc196646569"/>
+      <w:bookmarkStart w:id="14" w:name="_Toc196680713"/>
+      <w:r>
+        <w:t>State Diagram</w:t>
+      </w:r>
+      <w:bookmarkEnd w:id="14"/>
+    </w:p>
+    <w:p>
+      <w:pPr>
+        <w:pStyle w:val="Heading3"/>
+      </w:pPr>
+      <w:bookmarkStart w:id="15" w:name="_Toc196680714"/>
+      <w:r>
+        <w:t>Booking State</w:t>
+      </w:r>
+      <w:bookmarkEnd w:id="15"/>
+    </w:p>
+    <w:p>
+      <w:r>
+        <w:drawing>
+          <wp:inline distT="0" distB="0" distL="0" distR="0" wp14:anchorId="1E27511D" wp14:editId="1B6D115C">
+            <wp:extent cx="3467100" cy="3035300"/>
+            <wp:effectExtent l="0" t="0" r="0" b="0"/>
+            <wp:docPr id="2027795022" name="Picture 1" descr="A diagram of a business&#10;&#10;AI-generated content may be incorrect."/>
+            <wp:cNvGraphicFramePr>
+              <a:graphicFrameLocks xmlns:a="http://schemas.openxmlformats.org/drawingml/2006/main" noChangeAspect="1"/>
+            </wp:cNvGraphicFramePr>
+            <a:graphic xmlns:a="http://schemas.openxmlformats.org/drawingml/2006/main">
+              <a:graphicData uri="http://schemas.openxmlformats.org/drawingml/2006/picture">
+                <pic:pic xmlns:pic="http://schemas.openxmlformats.org/drawingml/2006/picture">
+                  <pic:nvPicPr>
+                    <pic:cNvPr id="2027795022" name="Picture 1" descr="A diagram of a business&#10;&#10;AI-generated content may be incorrect."/>
+                    <pic:cNvPicPr/>
+                  </pic:nvPicPr>
+                  <pic:blipFill>
+                    <a:blip r:embed="rId14"/>
+                    <a:stretch>
+                      <a:fillRect/>
+                    </a:stretch>
+                  </pic:blipFill>
+                  <pic:spPr>
+                    <a:xfrm>
+                      <a:off x="0" y="0"/>
+                      <a:ext cx="3467100" cy="3035300"/>
+                    </a:xfrm>
+                    <a:prstGeom prst="rect">
+                      <a:avLst/>
+                    </a:prstGeom>
+                  </pic:spPr>
+                </pic:pic>
+              </a:graphicData>
+            </a:graphic>
+          </wp:inline>
+        </w:drawing>
+      </w:r>
+    </w:p>
+    <w:p>
+      <w:pPr>
+        <w:pStyle w:val="Heading2"/>
+      </w:pPr>
+      <w:bookmarkStart w:id="16" w:name="_Toc196680715"/>
       <w:r>
         <w:lastRenderedPageBreak/>
-        <w:t>State Diagram</w:t>
-      </w:r>
-      <w:bookmarkEnd w:id="9"/>
+        <w:t>Activity Diagram</w:t>
+      </w:r>
+      <w:bookmarkEnd w:id="16"/>
+    </w:p>
+    <w:p>
+      <w:pPr>
+        <w:pStyle w:val="Heading3"/>
+      </w:pPr>
+      <w:bookmarkStart w:id="17" w:name="_Toc196680716"/>
+      <w:r>
+        <w:t>Scheduling Activity Diagram</w:t>
+      </w:r>
+      <w:bookmarkEnd w:id="17"/>
+    </w:p>
+    <w:p>
+      <w:r>
+        <w:drawing>
+          <wp:inline distT="0" distB="0" distL="0" distR="0" wp14:anchorId="678CFF39" wp14:editId="197C91F3">
+            <wp:extent cx="5943600" cy="2588895"/>
+            <wp:effectExtent l="0" t="0" r="0" b="1905"/>
+            <wp:docPr id="262963883" name="Picture 1" descr="A diagram of a system&#10;&#10;AI-generated content may be incorrect."/>
+            <wp:cNvGraphicFramePr>
+              <a:graphicFrameLocks xmlns:a="http://schemas.openxmlformats.org/drawingml/2006/main" noChangeAspect="1"/>
+            </wp:cNvGraphicFramePr>
+            <a:graphic xmlns:a="http://schemas.openxmlformats.org/drawingml/2006/main">
+              <a:graphicData uri="http://schemas.openxmlformats.org/drawingml/2006/picture">
+                <pic:pic xmlns:pic="http://schemas.openxmlformats.org/drawingml/2006/picture">
+                  <pic:nvPicPr>
+                    <pic:cNvPr id="262963883" name="Picture 1" descr="A diagram of a system&#10;&#10;AI-generated content may be incorrect."/>
+                    <pic:cNvPicPr/>
+                  </pic:nvPicPr>
+                  <pic:blipFill>
+                    <a:blip r:embed="rId15"/>
+                    <a:stretch>
+                      <a:fillRect/>
+                    </a:stretch>
+                  </pic:blipFill>
+                  <pic:spPr>
+                    <a:xfrm>
+                      <a:off x="0" y="0"/>
+                      <a:ext cx="5943600" cy="2588895"/>
+                    </a:xfrm>
+                    <a:prstGeom prst="rect">
+                      <a:avLst/>
+                    </a:prstGeom>
+                  </pic:spPr>
+                </pic:pic>
+              </a:graphicData>
+            </a:graphic>
+          </wp:inline>
+        </w:drawing>
+      </w:r>
     </w:p>
     <w:p>
       <w:pPr>
         <w:pStyle w:val="Heading2"/>
       </w:pPr>
-      <w:bookmarkStart w:id="10" w:name="_Toc196646570"/>
-      <w:r>
-        <w:t>Activity Diagram</w:t>
-      </w:r>
-      <w:bookmarkEnd w:id="10"/>
+      <w:bookmarkStart w:id="18" w:name="_Toc196680717"/>
+      <w:r>
+        <w:t>Component Diagram</w:t>
+      </w:r>
+      <w:bookmarkEnd w:id="18"/>
+    </w:p>
+    <w:p>
+      <w:r>
+        <w:drawing>
+          <wp:inline distT="0" distB="0" distL="0" distR="0" wp14:anchorId="7B075DA3" wp14:editId="39B5ECAE">
+            <wp:extent cx="5943600" cy="3427730"/>
+            <wp:effectExtent l="0" t="0" r="0" b="1270"/>
+            <wp:docPr id="189703657" name="Picture 1" descr="A diagram of a software application&#10;&#10;AI-generated content may be incorrect."/>
+            <wp:cNvGraphicFramePr>
+              <a:graphicFrameLocks xmlns:a="http://schemas.openxmlformats.org/drawingml/2006/main" noChangeAspect="1"/>
+            </wp:cNvGraphicFramePr>
+            <a:graphic xmlns:a="http://schemas.openxmlformats.org/drawingml/2006/main">
+              <a:graphicData uri="http://schemas.openxmlformats.org/drawingml/2006/picture">
+                <pic:pic xmlns:pic="http://schemas.openxmlformats.org/drawingml/2006/picture">
+                  <pic:nvPicPr>
+                    <pic:cNvPr id="189703657" name="Picture 1" descr="A diagram of a software application&#10;&#10;AI-generated content may be incorrect."/>
+                    <pic:cNvPicPr/>
+                  </pic:nvPicPr>
+                  <pic:blipFill>
+                    <a:blip r:embed="rId16"/>
+                    <a:stretch>
+                      <a:fillRect/>
+                    </a:stretch>
+                  </pic:blipFill>
+                  <pic:spPr>
+                    <a:xfrm>
+                      <a:off x="0" y="0"/>
+                      <a:ext cx="5943600" cy="3427730"/>
+                    </a:xfrm>
+                    <a:prstGeom prst="rect">
+                      <a:avLst/>
+                    </a:prstGeom>
+                  </pic:spPr>
+                </pic:pic>
+              </a:graphicData>
+            </a:graphic>
+          </wp:inline>
+        </w:drawing>
+      </w:r>
+    </w:p>
+    <w:p>
+      <w:r>
+        <w:br w:type="page"/>
+      </w:r>
     </w:p>
     <w:p>
       <w:pPr>
         <w:pStyle w:val="Heading2"/>
-      </w:pPr>
-      <w:bookmarkStart w:id="11" w:name="_Toc196646571"/>
-      <w:r>
-        <w:t>Component Diagram</w:t>
-      </w:r>
-      <w:bookmarkEnd w:id="11"/>
+        <w:sectPr>
+          <w:pgSz w:w="12240" w:h="15840"/>
+          <w:pgMar w:top="1440" w:right="1440" w:bottom="1440" w:left="1440" w:header="720" w:footer="720" w:gutter="0"/>
+          <w:pgNumType w:start="0"/>
+          <w:cols w:space="720"/>
+          <w:titlePg/>
+          <w:docGrid w:linePitch="360"/>
+        </w:sectPr>
+      </w:pPr>
     </w:p>
     <w:p>
       <w:pPr>
         <w:pStyle w:val="Heading2"/>
       </w:pPr>
-      <w:bookmarkStart w:id="12" w:name="_Toc196646572"/>
-      <w:r>
+      <w:bookmarkStart w:id="19" w:name="_Toc196680718"/>
+      <w:r>
+        <w:lastRenderedPageBreak/>
         <w:t>Deployment Diagram</w:t>
       </w:r>
-      <w:bookmarkEnd w:id="12"/>
+      <w:bookmarkEnd w:id="19"/>
+    </w:p>
+    <w:p>
+      <w:r>
+        <w:drawing>
+          <wp:inline distT="0" distB="0" distL="0" distR="0" wp14:anchorId="6D31922B" wp14:editId="19072990">
+            <wp:extent cx="8897379" cy="3291840"/>
+            <wp:effectExtent l="0" t="0" r="5715" b="0"/>
+            <wp:docPr id="600204831" name="Picture 1" descr="A screenshot of a computer&#10;&#10;AI-generated content may be incorrect."/>
+            <wp:cNvGraphicFramePr>
+              <a:graphicFrameLocks xmlns:a="http://schemas.openxmlformats.org/drawingml/2006/main" noChangeAspect="1"/>
+            </wp:cNvGraphicFramePr>
+            <a:graphic xmlns:a="http://schemas.openxmlformats.org/drawingml/2006/main">
+              <a:graphicData uri="http://schemas.openxmlformats.org/drawingml/2006/picture">
+                <pic:pic xmlns:pic="http://schemas.openxmlformats.org/drawingml/2006/picture">
+                  <pic:nvPicPr>
+                    <pic:cNvPr id="600204831" name="Picture 1" descr="A screenshot of a computer&#10;&#10;AI-generated content may be incorrect."/>
+                    <pic:cNvPicPr/>
+                  </pic:nvPicPr>
+                  <pic:blipFill>
+                    <a:blip r:embed="rId17"/>
+                    <a:stretch>
+                      <a:fillRect/>
+                    </a:stretch>
+                  </pic:blipFill>
+                  <pic:spPr>
+                    <a:xfrm>
+                      <a:off x="0" y="0"/>
+                      <a:ext cx="8966814" cy="3317529"/>
+                    </a:xfrm>
+                    <a:prstGeom prst="rect">
+                      <a:avLst/>
+                    </a:prstGeom>
+                  </pic:spPr>
+                </pic:pic>
+              </a:graphicData>
+            </a:graphic>
+          </wp:inline>
+        </w:drawing>
+      </w:r>
+    </w:p>
+    <w:p>
+      <w:pPr>
+        <w:rPr>
+          <w:rFonts w:asciiTheme="majorHAnsi" w:eastAsiaTheme="majorEastAsia" w:hAnsiTheme="majorHAnsi" w:cstheme="majorBidi"/>
+          <w:color w:val="0F4761" w:themeColor="accent1" w:themeShade="BF"/>
+          <w:sz w:val="32"/>
+          <w:szCs w:val="32"/>
+        </w:rPr>
+      </w:pPr>
+      <w:r>
+        <w:br w:type="page"/>
+      </w:r>
     </w:p>
     <w:p>
       <w:pPr>
         <w:pStyle w:val="Heading2"/>
-      </w:pPr>
-      <w:bookmarkStart w:id="13" w:name="_Toc196646573"/>
-      <w:r>
+        <w:sectPr>
+          <w:pgSz w:w="15840" w:h="12240" w:orient="landscape"/>
+          <w:pgMar w:top="1440" w:right="1440" w:bottom="1440" w:left="1440" w:header="720" w:footer="720" w:gutter="0"/>
+          <w:pgNumType w:start="0"/>
+          <w:cols w:space="720"/>
+          <w:titlePg/>
+          <w:docGrid w:linePitch="360"/>
+        </w:sectPr>
+      </w:pPr>
+    </w:p>
+    <w:p>
+      <w:pPr>
+        <w:pStyle w:val="Heading2"/>
+      </w:pPr>
+      <w:bookmarkStart w:id="20" w:name="_Toc196680719"/>
+      <w:r>
+        <w:lastRenderedPageBreak/>
         <w:t>Skeleton Classes &amp; Table Definitions</w:t>
       </w:r>
-      <w:bookmarkEnd w:id="13"/>
+      <w:bookmarkEnd w:id="20"/>
+    </w:p>
+    <w:p>
+      <w:r>
+        <w:t xml:space="preserve">Refer to the following repository for the skeleton classes and table definitions under the scripts/ directory: </w:t>
+      </w:r>
+      <w:hyperlink r:id="rId18" w:history="1">
+        <w:r>
+          <w:rPr>
+            <w:rStyle w:val="Hyperlink"/>
+          </w:rPr>
+          <w:t>https://github.com/swevazquez/sweng837CourseProject</w:t>
+        </w:r>
+      </w:hyperlink>
+      <w:r>
+        <w:t xml:space="preserve"> </w:t>
+      </w:r>
     </w:p>
     <w:p>
       <w:pPr>
         <w:pStyle w:val="Heading2"/>
       </w:pPr>
-      <w:bookmarkStart w:id="14" w:name="_Toc196646574"/>
+      <w:bookmarkStart w:id="21" w:name="_Toc196680720"/>
       <w:r>
         <w:t>Design Patterns</w:t>
       </w:r>
-      <w:bookmarkEnd w:id="14"/>
-    </w:p>
+      <w:bookmarkEnd w:id="21"/>
+    </w:p>
+    <w:p/>
     <w:p/>
     <w:sectPr>
       <w:pgSz w:w="12240" w:h="15840"/>
@@ -4414,7 +5208,6 @@
     <w:next w:val="Normal"/>
     <w:autoRedefine/>
     <w:uiPriority w:val="39"/>
-    <w:semiHidden/>
     <w:unhideWhenUsed/>
     <w:rsid w:val="004A09C4"/>
     <w:pPr>
@@ -4543,6 +5336,31 @@
     <w:rPr>
       <w:color w:val="467886" w:themeColor="hyperlink"/>
       <w:u w:val="single"/>
+    </w:rPr>
+  </w:style>
+  <w:style w:type="paragraph" w:customStyle="1" w:styleId="p1">
+    <w:name w:val="p1"/>
+    <w:basedOn w:val="Normal"/>
+    <w:rsid w:val="00AA37FA"/>
+    <w:pPr>
+      <w:spacing w:before="100" w:beforeAutospacing="1" w:after="100" w:afterAutospacing="1" w:line="240" w:lineRule="auto"/>
+    </w:pPr>
+    <w:rPr>
+      <w:rFonts w:ascii="Times New Roman" w:eastAsia="Times New Roman" w:hAnsi="Times New Roman" w:cs="Times New Roman"/>
+      <w:kern w:val="0"/>
+      <w14:ligatures w14:val="none"/>
+    </w:rPr>
+  </w:style>
+  <w:style w:type="character" w:styleId="UnresolvedMention">
+    <w:name w:val="Unresolved Mention"/>
+    <w:basedOn w:val="DefaultParagraphFont"/>
+    <w:uiPriority w:val="99"/>
+    <w:semiHidden/>
+    <w:unhideWhenUsed/>
+    <w:rsid w:val="00AA37FA"/>
+    <w:rPr>
+      <w:color w:val="605E5C"/>
+      <w:shd w:val="clear" w:color="auto" w:fill="E1DFDD"/>
     </w:rPr>
   </w:style>
 </w:styles>
@@ -4848,7 +5666,7 @@
 </file>
 
 <file path=customXml/itemProps1.xml><?xml version="1.0" encoding="utf-8"?>
-<ds:datastoreItem xmlns:ds="http://schemas.openxmlformats.org/officeDocument/2006/customXml" ds:itemID="{71D58EA8-E498-B44A-82C9-53B6CA5F9A34}">
+<ds:datastoreItem xmlns:ds="http://schemas.openxmlformats.org/officeDocument/2006/customXml" ds:itemID="{814250F9-E0FB-1D4B-95A7-50FB779DCCBC}">
   <ds:schemaRefs>
     <ds:schemaRef ds:uri="http://schemas.openxmlformats.org/officeDocument/2006/bibliography"/>
   </ds:schemaRefs>

</xml_diff>

<commit_message>
Adding changes to the word doc and the final power point presentation.
</commit_message>
<xml_diff>
--- a/word/Course Project-Software System Design.docx
+++ b/word/Course Project-Software System Design.docx
@@ -876,7 +876,7 @@
               </mc:Choice>
               <mc:Fallback>
                 <w:pict>
-                  <v:rect w14:anchorId="0BF5606F" id="Rectangle 127" o:spid="_x0000_s1026" alt="Title: Color background" style="position:absolute;margin-left:0;margin-top:0;width:8in;height:756pt;z-index:-251657216;visibility:visible;mso-wrap-style:square;mso-width-percent:941;mso-height-percent:954;mso-wrap-distance-left:9pt;mso-wrap-distance-top:0;mso-wrap-distance-right:9pt;mso-wrap-distance-bottom:0;mso-position-horizontal:center;mso-position-horizontal-relative:page;mso-position-vertical:center;mso-position-vertical-relative:page;mso-width-percent:941;mso-height-percent:954;mso-width-relative:page;mso-height-relative:page;v-text-anchor:top" o:gfxdata="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" fillcolor="#e8e8e8 [3214]" stroked="f">
+                  <v:rect w14:anchorId="4811A142" id="Rectangle 127" o:spid="_x0000_s1026" alt="Title: Color background" style="position:absolute;margin-left:0;margin-top:0;width:8in;height:756pt;z-index:-251657216;visibility:visible;mso-wrap-style:square;mso-width-percent:941;mso-height-percent:954;mso-wrap-distance-left:9pt;mso-wrap-distance-top:0;mso-wrap-distance-right:9pt;mso-wrap-distance-bottom:0;mso-position-horizontal:center;mso-position-horizontal-relative:page;mso-position-vertical:center;mso-position-vertical-relative:page;mso-width-percent:941;mso-height-percent:954;mso-width-relative:page;mso-height-relative:page;v-text-anchor:top" o:gfxdata="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" fillcolor="#e8e8e8 [3214]" stroked="f">
                     <w10:wrap anchorx="page" anchory="page"/>
                   </v:rect>
                 </w:pict>
@@ -3757,8 +3757,426 @@
       </w:r>
       <w:bookmarkEnd w:id="21"/>
     </w:p>
-    <w:p/>
-    <w:p/>
+    <w:p>
+      <w:r>
+        <w:t>The MedSync system leverages a combination of design patterns, microservices architecture, and GRASP principles to ensure scalability, maintainability, and modularity.</w:t>
+      </w:r>
+    </w:p>
+    <w:p>
+      <w:pPr>
+        <w:pStyle w:val="ListParagraph"/>
+        <w:numPr>
+          <w:ilvl w:val="0"/>
+          <w:numId w:val="14"/>
+        </w:numPr>
+      </w:pPr>
+      <w:proofErr w:type="spellStart"/>
+      <w:r>
+        <w:t>GoF</w:t>
+      </w:r>
+      <w:proofErr w:type="spellEnd"/>
+      <w:r>
+        <w:t xml:space="preserve"> (Gang of Four) Design Patterns</w:t>
+      </w:r>
+    </w:p>
+    <w:p>
+      <w:pPr>
+        <w:pStyle w:val="ListParagraph"/>
+        <w:numPr>
+          <w:ilvl w:val="1"/>
+          <w:numId w:val="14"/>
+        </w:numPr>
+      </w:pPr>
+      <w:r>
+        <w:t>Observer Pattern:</w:t>
+      </w:r>
+      <w:r>
+        <w:t xml:space="preserve"> </w:t>
+      </w:r>
+      <w:r>
+        <w:t xml:space="preserve">Applied for the </w:t>
+      </w:r>
+      <w:proofErr w:type="spellStart"/>
+      <w:r>
+        <w:rPr>
+          <w:rFonts w:ascii="Courier New" w:hAnsi="Courier New" w:cs="Courier New"/>
+          <w:i/>
+          <w:iCs/>
+        </w:rPr>
+        <w:t>NotificationService</w:t>
+      </w:r>
+      <w:proofErr w:type="spellEnd"/>
+      <w:r>
+        <w:t>, where observers (</w:t>
+      </w:r>
+      <w:r>
+        <w:rPr>
+          <w:rFonts w:ascii="Courier New" w:hAnsi="Courier New" w:cs="Courier New"/>
+          <w:i/>
+          <w:iCs/>
+        </w:rPr>
+        <w:t>EmailNotification</w:t>
+      </w:r>
+      <w:r>
+        <w:t xml:space="preserve">, </w:t>
+      </w:r>
+      <w:proofErr w:type="spellStart"/>
+      <w:r>
+        <w:rPr>
+          <w:rFonts w:ascii="Courier New" w:hAnsi="Courier New" w:cs="Courier New"/>
+          <w:i/>
+          <w:iCs/>
+        </w:rPr>
+        <w:t>SMSNotification</w:t>
+      </w:r>
+      <w:proofErr w:type="spellEnd"/>
+      <w:r>
+        <w:t xml:space="preserve">, </w:t>
+      </w:r>
+      <w:proofErr w:type="spellStart"/>
+      <w:r>
+        <w:rPr>
+          <w:rFonts w:ascii="Courier New" w:hAnsi="Courier New" w:cs="Courier New"/>
+          <w:i/>
+          <w:iCs/>
+        </w:rPr>
+        <w:t>InAppNotification</w:t>
+      </w:r>
+      <w:proofErr w:type="spellEnd"/>
+      <w:r>
+        <w:t>) are notified when a booking event occurs.</w:t>
+      </w:r>
+    </w:p>
+    <w:p>
+      <w:pPr>
+        <w:pStyle w:val="ListParagraph"/>
+        <w:numPr>
+          <w:ilvl w:val="1"/>
+          <w:numId w:val="14"/>
+        </w:numPr>
+      </w:pPr>
+      <w:r>
+        <w:t>Abstract Factory Pattern:</w:t>
+      </w:r>
+      <w:r>
+        <w:t xml:space="preserve"> </w:t>
+      </w:r>
+      <w:r>
+        <w:t>Used for resource creation (</w:t>
+      </w:r>
+      <w:proofErr w:type="spellStart"/>
+      <w:r>
+        <w:rPr>
+          <w:rFonts w:ascii="Courier New" w:hAnsi="Courier New" w:cs="Courier New"/>
+          <w:i/>
+          <w:iCs/>
+        </w:rPr>
+        <w:t>ExamRoomFactory</w:t>
+      </w:r>
+      <w:proofErr w:type="spellEnd"/>
+      <w:r>
+        <w:t xml:space="preserve">, </w:t>
+      </w:r>
+      <w:proofErr w:type="spellStart"/>
+      <w:r>
+        <w:rPr>
+          <w:rFonts w:ascii="Courier New" w:hAnsi="Courier New" w:cs="Courier New"/>
+          <w:i/>
+          <w:iCs/>
+        </w:rPr>
+        <w:t>LabFactory</w:t>
+      </w:r>
+      <w:proofErr w:type="spellEnd"/>
+      <w:r>
+        <w:t xml:space="preserve">, </w:t>
+      </w:r>
+      <w:proofErr w:type="spellStart"/>
+      <w:r>
+        <w:rPr>
+          <w:rFonts w:ascii="Courier New" w:hAnsi="Courier New" w:cs="Courier New"/>
+          <w:i/>
+          <w:iCs/>
+        </w:rPr>
+        <w:t>MedicalEquipmentFactory</w:t>
+      </w:r>
+      <w:proofErr w:type="spellEnd"/>
+      <w:r>
+        <w:t>) to allow flexible and scalable management of resource types. This encapsulates the creation logic, allowing future expansion without altering core booking logic.</w:t>
+      </w:r>
+    </w:p>
+    <w:p>
+      <w:pPr>
+        <w:pStyle w:val="ListParagraph"/>
+        <w:numPr>
+          <w:ilvl w:val="1"/>
+          <w:numId w:val="14"/>
+        </w:numPr>
+      </w:pPr>
+      <w:r>
+        <w:t>Adapter Pattern:</w:t>
+      </w:r>
+      <w:r>
+        <w:t xml:space="preserve"> </w:t>
+      </w:r>
+      <w:r>
+        <w:t xml:space="preserve">Implemented for external calendar integration (Google Calendar, Outlook). The </w:t>
+      </w:r>
+      <w:proofErr w:type="spellStart"/>
+      <w:r>
+        <w:rPr>
+          <w:rFonts w:ascii="Courier New" w:hAnsi="Courier New" w:cs="Courier New"/>
+          <w:i/>
+          <w:iCs/>
+        </w:rPr>
+        <w:t>CalendarAdapter</w:t>
+      </w:r>
+      <w:proofErr w:type="spellEnd"/>
+      <w:r>
+        <w:t xml:space="preserve"> interface allows MedSync to integrate with various calendar systems without tightly coupling the internal logic to external APIs.</w:t>
+      </w:r>
+    </w:p>
+    <w:p>
+      <w:pPr>
+        <w:pStyle w:val="ListParagraph"/>
+        <w:numPr>
+          <w:ilvl w:val="0"/>
+          <w:numId w:val="14"/>
+        </w:numPr>
+      </w:pPr>
+      <w:r>
+        <w:t>Microservices Architecture</w:t>
+      </w:r>
+    </w:p>
+    <w:p>
+      <w:pPr>
+        <w:pStyle w:val="ListParagraph"/>
+        <w:numPr>
+          <w:ilvl w:val="1"/>
+          <w:numId w:val="14"/>
+        </w:numPr>
+      </w:pPr>
+      <w:r>
+        <w:t>Decomposition of services:</w:t>
+      </w:r>
+      <w:r>
+        <w:t xml:space="preserve"> </w:t>
+      </w:r>
+      <w:r>
+        <w:t>The system is divided into independent microservices, including:</w:t>
+      </w:r>
+    </w:p>
+    <w:p>
+      <w:pPr>
+        <w:pStyle w:val="ListParagraph"/>
+        <w:numPr>
+          <w:ilvl w:val="2"/>
+          <w:numId w:val="14"/>
+        </w:numPr>
+      </w:pPr>
+      <w:r>
+        <w:t>Booking Service</w:t>
+      </w:r>
+    </w:p>
+    <w:p>
+      <w:pPr>
+        <w:pStyle w:val="ListParagraph"/>
+        <w:numPr>
+          <w:ilvl w:val="2"/>
+          <w:numId w:val="14"/>
+        </w:numPr>
+      </w:pPr>
+      <w:r>
+        <w:t>User Management Service</w:t>
+      </w:r>
+    </w:p>
+    <w:p>
+      <w:pPr>
+        <w:pStyle w:val="ListParagraph"/>
+        <w:numPr>
+          <w:ilvl w:val="2"/>
+          <w:numId w:val="14"/>
+        </w:numPr>
+      </w:pPr>
+      <w:r>
+        <w:t>Notification Service</w:t>
+      </w:r>
+    </w:p>
+    <w:p>
+      <w:pPr>
+        <w:pStyle w:val="ListParagraph"/>
+        <w:numPr>
+          <w:ilvl w:val="2"/>
+          <w:numId w:val="14"/>
+        </w:numPr>
+      </w:pPr>
+      <w:r>
+        <w:t>Authentication Service</w:t>
+      </w:r>
+    </w:p>
+    <w:p>
+      <w:pPr>
+        <w:pStyle w:val="ListParagraph"/>
+        <w:numPr>
+          <w:ilvl w:val="1"/>
+          <w:numId w:val="14"/>
+        </w:numPr>
+      </w:pPr>
+      <w:r>
+        <w:t>Independent Databases:</w:t>
+      </w:r>
+      <w:r>
+        <w:t xml:space="preserve"> </w:t>
+      </w:r>
+      <w:r>
+        <w:t>Each microservice has its own isolated database (PostgreSQL), promoting loose coupling and data autonomy as per microservices best practices.</w:t>
+      </w:r>
+    </w:p>
+    <w:p>
+      <w:pPr>
+        <w:pStyle w:val="ListParagraph"/>
+        <w:numPr>
+          <w:ilvl w:val="0"/>
+          <w:numId w:val="14"/>
+        </w:numPr>
+      </w:pPr>
+      <w:r>
+        <w:t>GRASP (General Responsibility Assignment Software Patterns)</w:t>
+      </w:r>
+    </w:p>
+    <w:p>
+      <w:pPr>
+        <w:pStyle w:val="ListParagraph"/>
+        <w:numPr>
+          <w:ilvl w:val="1"/>
+          <w:numId w:val="14"/>
+        </w:numPr>
+      </w:pPr>
+      <w:r>
+        <w:t>Controller:</w:t>
+      </w:r>
+      <w:r>
+        <w:t xml:space="preserve"> </w:t>
+      </w:r>
+      <w:r>
+        <w:t xml:space="preserve">The </w:t>
+      </w:r>
+      <w:proofErr w:type="spellStart"/>
+      <w:r>
+        <w:rPr>
+          <w:rFonts w:ascii="Courier New" w:hAnsi="Courier New" w:cs="Courier New"/>
+          <w:i/>
+          <w:iCs/>
+        </w:rPr>
+        <w:t>MedSyncController</w:t>
+      </w:r>
+      <w:proofErr w:type="spellEnd"/>
+      <w:r>
+        <w:t xml:space="preserve"> acts as the system’s entry point for handling requests, coordinating between different services (Booking, User Management)</w:t>
+      </w:r>
+      <w:r>
+        <w:t xml:space="preserve"> to achieve </w:t>
+      </w:r>
+      <w:r>
+        <w:t>high cohesion and low coupling principles.</w:t>
+      </w:r>
+    </w:p>
+    <w:p>
+      <w:pPr>
+        <w:pStyle w:val="ListParagraph"/>
+        <w:numPr>
+          <w:ilvl w:val="1"/>
+          <w:numId w:val="14"/>
+        </w:numPr>
+      </w:pPr>
+      <w:r>
+        <w:t>Creator:</w:t>
+      </w:r>
+      <w:r>
+        <w:t xml:space="preserve"> </w:t>
+      </w:r>
+      <w:r>
+        <w:t>Responsibility for creating Booking objects resides with the service classes that aggregate and manage their lifecycl</w:t>
+      </w:r>
+      <w:r>
+        <w:t>e</w:t>
+      </w:r>
+      <w:r>
+        <w:t>.</w:t>
+      </w:r>
+    </w:p>
+    <w:p>
+      <w:pPr>
+        <w:pStyle w:val="ListParagraph"/>
+        <w:numPr>
+          <w:ilvl w:val="1"/>
+          <w:numId w:val="14"/>
+        </w:numPr>
+      </w:pPr>
+      <w:r>
+        <w:lastRenderedPageBreak/>
+        <w:t>Information Expert:</w:t>
+      </w:r>
+      <w:r>
+        <w:t xml:space="preserve"> </w:t>
+      </w:r>
+      <w:r>
+        <w:t xml:space="preserve">Each domain class (Booking, User, Resource) is assigned responsibilities based on the information it </w:t>
+      </w:r>
+      <w:r>
+        <w:t>controls</w:t>
+      </w:r>
+      <w:r>
+        <w:t>. For example, the Booking class manages scheduling details and related state transitions.</w:t>
+      </w:r>
+    </w:p>
+    <w:p>
+      <w:pPr>
+        <w:pStyle w:val="ListParagraph"/>
+        <w:numPr>
+          <w:ilvl w:val="1"/>
+          <w:numId w:val="14"/>
+        </w:numPr>
+      </w:pPr>
+      <w:r>
+        <w:t>Low Coupling:</w:t>
+      </w:r>
+      <w:r>
+        <w:t xml:space="preserve"> </w:t>
+      </w:r>
+      <w:r>
+        <w:t xml:space="preserve">To promote </w:t>
+      </w:r>
+      <w:r>
+        <w:t>independent scalability and ease of maintenance</w:t>
+      </w:r>
+      <w:r>
+        <w:t>, we introduce t</w:t>
+      </w:r>
+      <w:r>
+        <w:t>he Observer and Adapter patterns reduce dependencies between components (booking and notifications, calendar integrations).</w:t>
+      </w:r>
+    </w:p>
+    <w:p>
+      <w:pPr>
+        <w:pStyle w:val="ListParagraph"/>
+        <w:numPr>
+          <w:ilvl w:val="1"/>
+          <w:numId w:val="14"/>
+        </w:numPr>
+      </w:pPr>
+      <w:r>
+        <w:t>High Cohesion:</w:t>
+      </w:r>
+      <w:r>
+        <w:t xml:space="preserve"> </w:t>
+      </w:r>
+      <w:r>
+        <w:t>Services and components are focused on a single responsibility</w:t>
+      </w:r>
+      <w:r>
+        <w:t>.</w:t>
+      </w:r>
+    </w:p>
     <w:sectPr>
       <w:pgSz w:w="12240" w:h="15840"/>
       <w:pgMar w:top="1440" w:right="1440" w:bottom="1440" w:left="1440" w:header="720" w:footer="720" w:gutter="0"/>
@@ -3774,6 +4192,571 @@
 <file path=word/numbering.xml><?xml version="1.0" encoding="utf-8"?>
 <w:numbering xmlns:wpc="http://schemas.microsoft.com/office/word/2010/wordprocessingCanvas" xmlns:cx="http://schemas.microsoft.com/office/drawing/2014/chartex" xmlns:cx1="http://schemas.microsoft.com/office/drawing/2015/9/8/chartex" xmlns:cx2="http://schemas.microsoft.com/office/drawing/2015/10/21/chartex" xmlns:cx3="http://schemas.microsoft.com/office/drawing/2016/5/9/chartex" xmlns:cx4="http://schemas.microsoft.com/office/drawing/2016/5/10/chartex" xmlns:cx5="http://schemas.microsoft.com/office/drawing/2016/5/11/chartex" xmlns:cx6="http://schemas.microsoft.com/office/drawing/2016/5/12/chartex" xmlns:cx7="http://schemas.microsoft.com/office/drawing/2016/5/13/chartex" xmlns:cx8="http://schemas.microsoft.com/office/drawing/2016/5/14/chartex" xmlns:mc="http://schemas.openxmlformats.org/markup-compatibility/2006" xmlns:aink="http://schemas.microsoft.com/office/drawing/2016/ink" xmlns:am3d="http://schemas.microsoft.com/office/drawing/2017/model3d" xmlns:o="urn:schemas-microsoft-com:office:office" xmlns:oel="http://schemas.microsoft.com/office/2019/extlst" xmlns:r="http://schemas.openxmlformats.org/officeDocument/2006/relationships" xmlns:m="http://schemas.openxmlformats.org/officeDocument/2006/math" xmlns:v="urn:schemas-microsoft-com:vml" xmlns:wp14="http://schemas.microsoft.com/office/word/2010/wordprocessingDrawing" xmlns:wp="http://schemas.openxmlformats.org/drawingml/2006/wordprocessingDrawing" xmlns:w10="urn:schemas-microsoft-com:office:word" xmlns:w="http://schemas.openxmlformats.org/wordprocessingml/2006/main" xmlns:w14="http://schemas.microsoft.com/office/word/2010/wordml" xmlns:w15="http://schemas.microsoft.com/office/word/2012/wordml" xmlns:w16cex="http://schemas.microsoft.com/office/word/2018/wordml/cex" xmlns:w16cid="http://schemas.microsoft.com/office/word/2016/wordml/cid" xmlns:w16="http://schemas.microsoft.com/office/word/2018/wordml" xmlns:w16du="http://schemas.microsoft.com/office/word/2023/wordml/word16du" xmlns:w16sdtdh="http://schemas.microsoft.com/office/word/2020/wordml/sdtdatahash" xmlns:w16sdtfl="http://schemas.microsoft.com/office/word/2024/wordml/sdtformatlock" xmlns:w16se="http://schemas.microsoft.com/office/word/2015/wordml/symex" xmlns:wpg="http://schemas.microsoft.com/office/word/2010/wordprocessingGroup" xmlns:wpi="http://schemas.microsoft.com/office/word/2010/wordprocessingInk" xmlns:wne="http://schemas.microsoft.com/office/word/2006/wordml" xmlns:wps="http://schemas.microsoft.com/office/word/2010/wordprocessingShape" mc:Ignorable="w14 w15 w16se w16cid w16 w16cex w16sdtdh w16sdtfl w16du wp14">
   <w:abstractNum w:abstractNumId="0" w15:restartNumberingAfterBreak="0">
+    <w:nsid w:val="03F57280"/>
+    <w:multiLevelType w:val="hybridMultilevel"/>
+    <w:tmpl w:val="F1A62318"/>
+    <w:lvl w:ilvl="0" w:tplc="04090001">
+      <w:start w:val="1"/>
+      <w:numFmt w:val="bullet"/>
+      <w:lvlText w:val=""/>
+      <w:lvlJc w:val="left"/>
+      <w:pPr>
+        <w:ind w:left="1080" w:hanging="360"/>
+      </w:pPr>
+      <w:rPr>
+        <w:rFonts w:ascii="Symbol" w:hAnsi="Symbol" w:hint="default"/>
+      </w:rPr>
+    </w:lvl>
+    <w:lvl w:ilvl="1" w:tplc="04090003">
+      <w:start w:val="1"/>
+      <w:numFmt w:val="bullet"/>
+      <w:lvlText w:val="o"/>
+      <w:lvlJc w:val="left"/>
+      <w:pPr>
+        <w:ind w:left="1800" w:hanging="360"/>
+      </w:pPr>
+      <w:rPr>
+        <w:rFonts w:ascii="Courier New" w:hAnsi="Courier New" w:cs="Courier New" w:hint="default"/>
+      </w:rPr>
+    </w:lvl>
+    <w:lvl w:ilvl="2" w:tplc="04090005">
+      <w:start w:val="1"/>
+      <w:numFmt w:val="bullet"/>
+      <w:lvlText w:val=""/>
+      <w:lvlJc w:val="left"/>
+      <w:pPr>
+        <w:ind w:left="2520" w:hanging="360"/>
+      </w:pPr>
+      <w:rPr>
+        <w:rFonts w:ascii="Wingdings" w:hAnsi="Wingdings" w:hint="default"/>
+      </w:rPr>
+    </w:lvl>
+    <w:lvl w:ilvl="3" w:tplc="04090001" w:tentative="1">
+      <w:start w:val="1"/>
+      <w:numFmt w:val="bullet"/>
+      <w:lvlText w:val=""/>
+      <w:lvlJc w:val="left"/>
+      <w:pPr>
+        <w:ind w:left="3240" w:hanging="360"/>
+      </w:pPr>
+      <w:rPr>
+        <w:rFonts w:ascii="Symbol" w:hAnsi="Symbol" w:hint="default"/>
+      </w:rPr>
+    </w:lvl>
+    <w:lvl w:ilvl="4" w:tplc="04090003" w:tentative="1">
+      <w:start w:val="1"/>
+      <w:numFmt w:val="bullet"/>
+      <w:lvlText w:val="o"/>
+      <w:lvlJc w:val="left"/>
+      <w:pPr>
+        <w:ind w:left="3960" w:hanging="360"/>
+      </w:pPr>
+      <w:rPr>
+        <w:rFonts w:ascii="Courier New" w:hAnsi="Courier New" w:cs="Courier New" w:hint="default"/>
+      </w:rPr>
+    </w:lvl>
+    <w:lvl w:ilvl="5" w:tplc="04090005" w:tentative="1">
+      <w:start w:val="1"/>
+      <w:numFmt w:val="bullet"/>
+      <w:lvlText w:val=""/>
+      <w:lvlJc w:val="left"/>
+      <w:pPr>
+        <w:ind w:left="4680" w:hanging="360"/>
+      </w:pPr>
+      <w:rPr>
+        <w:rFonts w:ascii="Wingdings" w:hAnsi="Wingdings" w:hint="default"/>
+      </w:rPr>
+    </w:lvl>
+    <w:lvl w:ilvl="6" w:tplc="04090001" w:tentative="1">
+      <w:start w:val="1"/>
+      <w:numFmt w:val="bullet"/>
+      <w:lvlText w:val=""/>
+      <w:lvlJc w:val="left"/>
+      <w:pPr>
+        <w:ind w:left="5400" w:hanging="360"/>
+      </w:pPr>
+      <w:rPr>
+        <w:rFonts w:ascii="Symbol" w:hAnsi="Symbol" w:hint="default"/>
+      </w:rPr>
+    </w:lvl>
+    <w:lvl w:ilvl="7" w:tplc="04090003" w:tentative="1">
+      <w:start w:val="1"/>
+      <w:numFmt w:val="bullet"/>
+      <w:lvlText w:val="o"/>
+      <w:lvlJc w:val="left"/>
+      <w:pPr>
+        <w:ind w:left="6120" w:hanging="360"/>
+      </w:pPr>
+      <w:rPr>
+        <w:rFonts w:ascii="Courier New" w:hAnsi="Courier New" w:cs="Courier New" w:hint="default"/>
+      </w:rPr>
+    </w:lvl>
+    <w:lvl w:ilvl="8" w:tplc="04090005" w:tentative="1">
+      <w:start w:val="1"/>
+      <w:numFmt w:val="bullet"/>
+      <w:lvlText w:val=""/>
+      <w:lvlJc w:val="left"/>
+      <w:pPr>
+        <w:ind w:left="6840" w:hanging="360"/>
+      </w:pPr>
+      <w:rPr>
+        <w:rFonts w:ascii="Wingdings" w:hAnsi="Wingdings" w:hint="default"/>
+      </w:rPr>
+    </w:lvl>
+  </w:abstractNum>
+  <w:abstractNum w:abstractNumId="1" w15:restartNumberingAfterBreak="0">
+    <w:nsid w:val="15F87682"/>
+    <w:multiLevelType w:val="hybridMultilevel"/>
+    <w:tmpl w:val="3E549E7A"/>
+    <w:lvl w:ilvl="0" w:tplc="04090001">
+      <w:start w:val="1"/>
+      <w:numFmt w:val="bullet"/>
+      <w:lvlText w:val=""/>
+      <w:lvlJc w:val="left"/>
+      <w:pPr>
+        <w:ind w:left="720" w:hanging="360"/>
+      </w:pPr>
+      <w:rPr>
+        <w:rFonts w:ascii="Symbol" w:hAnsi="Symbol" w:hint="default"/>
+      </w:rPr>
+    </w:lvl>
+    <w:lvl w:ilvl="1" w:tplc="04090003" w:tentative="1">
+      <w:start w:val="1"/>
+      <w:numFmt w:val="bullet"/>
+      <w:lvlText w:val="o"/>
+      <w:lvlJc w:val="left"/>
+      <w:pPr>
+        <w:ind w:left="1440" w:hanging="360"/>
+      </w:pPr>
+      <w:rPr>
+        <w:rFonts w:ascii="Courier New" w:hAnsi="Courier New" w:cs="Courier New" w:hint="default"/>
+      </w:rPr>
+    </w:lvl>
+    <w:lvl w:ilvl="2" w:tplc="04090005" w:tentative="1">
+      <w:start w:val="1"/>
+      <w:numFmt w:val="bullet"/>
+      <w:lvlText w:val=""/>
+      <w:lvlJc w:val="left"/>
+      <w:pPr>
+        <w:ind w:left="2160" w:hanging="360"/>
+      </w:pPr>
+      <w:rPr>
+        <w:rFonts w:ascii="Wingdings" w:hAnsi="Wingdings" w:hint="default"/>
+      </w:rPr>
+    </w:lvl>
+    <w:lvl w:ilvl="3" w:tplc="04090001" w:tentative="1">
+      <w:start w:val="1"/>
+      <w:numFmt w:val="bullet"/>
+      <w:lvlText w:val=""/>
+      <w:lvlJc w:val="left"/>
+      <w:pPr>
+        <w:ind w:left="2880" w:hanging="360"/>
+      </w:pPr>
+      <w:rPr>
+        <w:rFonts w:ascii="Symbol" w:hAnsi="Symbol" w:hint="default"/>
+      </w:rPr>
+    </w:lvl>
+    <w:lvl w:ilvl="4" w:tplc="04090003" w:tentative="1">
+      <w:start w:val="1"/>
+      <w:numFmt w:val="bullet"/>
+      <w:lvlText w:val="o"/>
+      <w:lvlJc w:val="left"/>
+      <w:pPr>
+        <w:ind w:left="3600" w:hanging="360"/>
+      </w:pPr>
+      <w:rPr>
+        <w:rFonts w:ascii="Courier New" w:hAnsi="Courier New" w:cs="Courier New" w:hint="default"/>
+      </w:rPr>
+    </w:lvl>
+    <w:lvl w:ilvl="5" w:tplc="04090005" w:tentative="1">
+      <w:start w:val="1"/>
+      <w:numFmt w:val="bullet"/>
+      <w:lvlText w:val=""/>
+      <w:lvlJc w:val="left"/>
+      <w:pPr>
+        <w:ind w:left="4320" w:hanging="360"/>
+      </w:pPr>
+      <w:rPr>
+        <w:rFonts w:ascii="Wingdings" w:hAnsi="Wingdings" w:hint="default"/>
+      </w:rPr>
+    </w:lvl>
+    <w:lvl w:ilvl="6" w:tplc="04090001" w:tentative="1">
+      <w:start w:val="1"/>
+      <w:numFmt w:val="bullet"/>
+      <w:lvlText w:val=""/>
+      <w:lvlJc w:val="left"/>
+      <w:pPr>
+        <w:ind w:left="5040" w:hanging="360"/>
+      </w:pPr>
+      <w:rPr>
+        <w:rFonts w:ascii="Symbol" w:hAnsi="Symbol" w:hint="default"/>
+      </w:rPr>
+    </w:lvl>
+    <w:lvl w:ilvl="7" w:tplc="04090003" w:tentative="1">
+      <w:start w:val="1"/>
+      <w:numFmt w:val="bullet"/>
+      <w:lvlText w:val="o"/>
+      <w:lvlJc w:val="left"/>
+      <w:pPr>
+        <w:ind w:left="5760" w:hanging="360"/>
+      </w:pPr>
+      <w:rPr>
+        <w:rFonts w:ascii="Courier New" w:hAnsi="Courier New" w:cs="Courier New" w:hint="default"/>
+      </w:rPr>
+    </w:lvl>
+    <w:lvl w:ilvl="8" w:tplc="04090005" w:tentative="1">
+      <w:start w:val="1"/>
+      <w:numFmt w:val="bullet"/>
+      <w:lvlText w:val=""/>
+      <w:lvlJc w:val="left"/>
+      <w:pPr>
+        <w:ind w:left="6480" w:hanging="360"/>
+      </w:pPr>
+      <w:rPr>
+        <w:rFonts w:ascii="Wingdings" w:hAnsi="Wingdings" w:hint="default"/>
+      </w:rPr>
+    </w:lvl>
+  </w:abstractNum>
+  <w:abstractNum w:abstractNumId="2" w15:restartNumberingAfterBreak="0">
+    <w:nsid w:val="28FD3C6F"/>
+    <w:multiLevelType w:val="hybridMultilevel"/>
+    <w:tmpl w:val="487AD6FC"/>
+    <w:lvl w:ilvl="0" w:tplc="04090001">
+      <w:start w:val="1"/>
+      <w:numFmt w:val="bullet"/>
+      <w:lvlText w:val=""/>
+      <w:lvlJc w:val="left"/>
+      <w:pPr>
+        <w:ind w:left="720" w:hanging="360"/>
+      </w:pPr>
+      <w:rPr>
+        <w:rFonts w:ascii="Symbol" w:hAnsi="Symbol" w:hint="default"/>
+      </w:rPr>
+    </w:lvl>
+    <w:lvl w:ilvl="1" w:tplc="04090003">
+      <w:start w:val="1"/>
+      <w:numFmt w:val="bullet"/>
+      <w:lvlText w:val="o"/>
+      <w:lvlJc w:val="left"/>
+      <w:pPr>
+        <w:ind w:left="1440" w:hanging="360"/>
+      </w:pPr>
+      <w:rPr>
+        <w:rFonts w:ascii="Courier New" w:hAnsi="Courier New" w:cs="Courier New" w:hint="default"/>
+      </w:rPr>
+    </w:lvl>
+    <w:lvl w:ilvl="2" w:tplc="04090005" w:tentative="1">
+      <w:start w:val="1"/>
+      <w:numFmt w:val="bullet"/>
+      <w:lvlText w:val=""/>
+      <w:lvlJc w:val="left"/>
+      <w:pPr>
+        <w:ind w:left="2160" w:hanging="360"/>
+      </w:pPr>
+      <w:rPr>
+        <w:rFonts w:ascii="Wingdings" w:hAnsi="Wingdings" w:hint="default"/>
+      </w:rPr>
+    </w:lvl>
+    <w:lvl w:ilvl="3" w:tplc="04090001" w:tentative="1">
+      <w:start w:val="1"/>
+      <w:numFmt w:val="bullet"/>
+      <w:lvlText w:val=""/>
+      <w:lvlJc w:val="left"/>
+      <w:pPr>
+        <w:ind w:left="2880" w:hanging="360"/>
+      </w:pPr>
+      <w:rPr>
+        <w:rFonts w:ascii="Symbol" w:hAnsi="Symbol" w:hint="default"/>
+      </w:rPr>
+    </w:lvl>
+    <w:lvl w:ilvl="4" w:tplc="04090003" w:tentative="1">
+      <w:start w:val="1"/>
+      <w:numFmt w:val="bullet"/>
+      <w:lvlText w:val="o"/>
+      <w:lvlJc w:val="left"/>
+      <w:pPr>
+        <w:ind w:left="3600" w:hanging="360"/>
+      </w:pPr>
+      <w:rPr>
+        <w:rFonts w:ascii="Courier New" w:hAnsi="Courier New" w:cs="Courier New" w:hint="default"/>
+      </w:rPr>
+    </w:lvl>
+    <w:lvl w:ilvl="5" w:tplc="04090005" w:tentative="1">
+      <w:start w:val="1"/>
+      <w:numFmt w:val="bullet"/>
+      <w:lvlText w:val=""/>
+      <w:lvlJc w:val="left"/>
+      <w:pPr>
+        <w:ind w:left="4320" w:hanging="360"/>
+      </w:pPr>
+      <w:rPr>
+        <w:rFonts w:ascii="Wingdings" w:hAnsi="Wingdings" w:hint="default"/>
+      </w:rPr>
+    </w:lvl>
+    <w:lvl w:ilvl="6" w:tplc="04090001" w:tentative="1">
+      <w:start w:val="1"/>
+      <w:numFmt w:val="bullet"/>
+      <w:lvlText w:val=""/>
+      <w:lvlJc w:val="left"/>
+      <w:pPr>
+        <w:ind w:left="5040" w:hanging="360"/>
+      </w:pPr>
+      <w:rPr>
+        <w:rFonts w:ascii="Symbol" w:hAnsi="Symbol" w:hint="default"/>
+      </w:rPr>
+    </w:lvl>
+    <w:lvl w:ilvl="7" w:tplc="04090003" w:tentative="1">
+      <w:start w:val="1"/>
+      <w:numFmt w:val="bullet"/>
+      <w:lvlText w:val="o"/>
+      <w:lvlJc w:val="left"/>
+      <w:pPr>
+        <w:ind w:left="5760" w:hanging="360"/>
+      </w:pPr>
+      <w:rPr>
+        <w:rFonts w:ascii="Courier New" w:hAnsi="Courier New" w:cs="Courier New" w:hint="default"/>
+      </w:rPr>
+    </w:lvl>
+    <w:lvl w:ilvl="8" w:tplc="04090005" w:tentative="1">
+      <w:start w:val="1"/>
+      <w:numFmt w:val="bullet"/>
+      <w:lvlText w:val=""/>
+      <w:lvlJc w:val="left"/>
+      <w:pPr>
+        <w:ind w:left="6480" w:hanging="360"/>
+      </w:pPr>
+      <w:rPr>
+        <w:rFonts w:ascii="Wingdings" w:hAnsi="Wingdings" w:hint="default"/>
+      </w:rPr>
+    </w:lvl>
+  </w:abstractNum>
+  <w:abstractNum w:abstractNumId="3" w15:restartNumberingAfterBreak="0">
+    <w:nsid w:val="292A5E03"/>
+    <w:multiLevelType w:val="hybridMultilevel"/>
+    <w:tmpl w:val="D8ACDF84"/>
+    <w:lvl w:ilvl="0" w:tplc="04090001">
+      <w:start w:val="1"/>
+      <w:numFmt w:val="bullet"/>
+      <w:lvlText w:val=""/>
+      <w:lvlJc w:val="left"/>
+      <w:pPr>
+        <w:ind w:left="720" w:hanging="360"/>
+      </w:pPr>
+      <w:rPr>
+        <w:rFonts w:ascii="Symbol" w:hAnsi="Symbol" w:hint="default"/>
+      </w:rPr>
+    </w:lvl>
+    <w:lvl w:ilvl="1" w:tplc="04090003">
+      <w:start w:val="1"/>
+      <w:numFmt w:val="bullet"/>
+      <w:lvlText w:val="o"/>
+      <w:lvlJc w:val="left"/>
+      <w:pPr>
+        <w:ind w:left="1440" w:hanging="360"/>
+      </w:pPr>
+      <w:rPr>
+        <w:rFonts w:ascii="Courier New" w:hAnsi="Courier New" w:cs="Courier New" w:hint="default"/>
+      </w:rPr>
+    </w:lvl>
+    <w:lvl w:ilvl="2" w:tplc="04090005">
+      <w:start w:val="1"/>
+      <w:numFmt w:val="bullet"/>
+      <w:lvlText w:val=""/>
+      <w:lvlJc w:val="left"/>
+      <w:pPr>
+        <w:ind w:left="2160" w:hanging="360"/>
+      </w:pPr>
+      <w:rPr>
+        <w:rFonts w:ascii="Wingdings" w:hAnsi="Wingdings" w:hint="default"/>
+      </w:rPr>
+    </w:lvl>
+    <w:lvl w:ilvl="3" w:tplc="04090001" w:tentative="1">
+      <w:start w:val="1"/>
+      <w:numFmt w:val="bullet"/>
+      <w:lvlText w:val=""/>
+      <w:lvlJc w:val="left"/>
+      <w:pPr>
+        <w:ind w:left="2880" w:hanging="360"/>
+      </w:pPr>
+      <w:rPr>
+        <w:rFonts w:ascii="Symbol" w:hAnsi="Symbol" w:hint="default"/>
+      </w:rPr>
+    </w:lvl>
+    <w:lvl w:ilvl="4" w:tplc="04090003" w:tentative="1">
+      <w:start w:val="1"/>
+      <w:numFmt w:val="bullet"/>
+      <w:lvlText w:val="o"/>
+      <w:lvlJc w:val="left"/>
+      <w:pPr>
+        <w:ind w:left="3600" w:hanging="360"/>
+      </w:pPr>
+      <w:rPr>
+        <w:rFonts w:ascii="Courier New" w:hAnsi="Courier New" w:cs="Courier New" w:hint="default"/>
+      </w:rPr>
+    </w:lvl>
+    <w:lvl w:ilvl="5" w:tplc="04090005" w:tentative="1">
+      <w:start w:val="1"/>
+      <w:numFmt w:val="bullet"/>
+      <w:lvlText w:val=""/>
+      <w:lvlJc w:val="left"/>
+      <w:pPr>
+        <w:ind w:left="4320" w:hanging="360"/>
+      </w:pPr>
+      <w:rPr>
+        <w:rFonts w:ascii="Wingdings" w:hAnsi="Wingdings" w:hint="default"/>
+      </w:rPr>
+    </w:lvl>
+    <w:lvl w:ilvl="6" w:tplc="04090001" w:tentative="1">
+      <w:start w:val="1"/>
+      <w:numFmt w:val="bullet"/>
+      <w:lvlText w:val=""/>
+      <w:lvlJc w:val="left"/>
+      <w:pPr>
+        <w:ind w:left="5040" w:hanging="360"/>
+      </w:pPr>
+      <w:rPr>
+        <w:rFonts w:ascii="Symbol" w:hAnsi="Symbol" w:hint="default"/>
+      </w:rPr>
+    </w:lvl>
+    <w:lvl w:ilvl="7" w:tplc="04090003" w:tentative="1">
+      <w:start w:val="1"/>
+      <w:numFmt w:val="bullet"/>
+      <w:lvlText w:val="o"/>
+      <w:lvlJc w:val="left"/>
+      <w:pPr>
+        <w:ind w:left="5760" w:hanging="360"/>
+      </w:pPr>
+      <w:rPr>
+        <w:rFonts w:ascii="Courier New" w:hAnsi="Courier New" w:cs="Courier New" w:hint="default"/>
+      </w:rPr>
+    </w:lvl>
+    <w:lvl w:ilvl="8" w:tplc="04090005" w:tentative="1">
+      <w:start w:val="1"/>
+      <w:numFmt w:val="bullet"/>
+      <w:lvlText w:val=""/>
+      <w:lvlJc w:val="left"/>
+      <w:pPr>
+        <w:ind w:left="6480" w:hanging="360"/>
+      </w:pPr>
+      <w:rPr>
+        <w:rFonts w:ascii="Wingdings" w:hAnsi="Wingdings" w:hint="default"/>
+      </w:rPr>
+    </w:lvl>
+  </w:abstractNum>
+  <w:abstractNum w:abstractNumId="4" w15:restartNumberingAfterBreak="0">
+    <w:nsid w:val="2C877C87"/>
+    <w:multiLevelType w:val="hybridMultilevel"/>
+    <w:tmpl w:val="2F8EA0D4"/>
+    <w:lvl w:ilvl="0" w:tplc="04090001">
+      <w:start w:val="1"/>
+      <w:numFmt w:val="bullet"/>
+      <w:lvlText w:val=""/>
+      <w:lvlJc w:val="left"/>
+      <w:pPr>
+        <w:ind w:left="720" w:hanging="360"/>
+      </w:pPr>
+      <w:rPr>
+        <w:rFonts w:ascii="Symbol" w:hAnsi="Symbol" w:hint="default"/>
+      </w:rPr>
+    </w:lvl>
+    <w:lvl w:ilvl="1" w:tplc="04090003">
+      <w:start w:val="1"/>
+      <w:numFmt w:val="bullet"/>
+      <w:lvlText w:val="o"/>
+      <w:lvlJc w:val="left"/>
+      <w:pPr>
+        <w:ind w:left="1440" w:hanging="360"/>
+      </w:pPr>
+      <w:rPr>
+        <w:rFonts w:ascii="Courier New" w:hAnsi="Courier New" w:cs="Courier New" w:hint="default"/>
+      </w:rPr>
+    </w:lvl>
+    <w:lvl w:ilvl="2" w:tplc="04090005">
+      <w:start w:val="1"/>
+      <w:numFmt w:val="bullet"/>
+      <w:lvlText w:val=""/>
+      <w:lvlJc w:val="left"/>
+      <w:pPr>
+        <w:ind w:left="2160" w:hanging="360"/>
+      </w:pPr>
+      <w:rPr>
+        <w:rFonts w:ascii="Wingdings" w:hAnsi="Wingdings" w:hint="default"/>
+      </w:rPr>
+    </w:lvl>
+    <w:lvl w:ilvl="3" w:tplc="04090001" w:tentative="1">
+      <w:start w:val="1"/>
+      <w:numFmt w:val="bullet"/>
+      <w:lvlText w:val=""/>
+      <w:lvlJc w:val="left"/>
+      <w:pPr>
+        <w:ind w:left="2880" w:hanging="360"/>
+      </w:pPr>
+      <w:rPr>
+        <w:rFonts w:ascii="Symbol" w:hAnsi="Symbol" w:hint="default"/>
+      </w:rPr>
+    </w:lvl>
+    <w:lvl w:ilvl="4" w:tplc="04090003" w:tentative="1">
+      <w:start w:val="1"/>
+      <w:numFmt w:val="bullet"/>
+      <w:lvlText w:val="o"/>
+      <w:lvlJc w:val="left"/>
+      <w:pPr>
+        <w:ind w:left="3600" w:hanging="360"/>
+      </w:pPr>
+      <w:rPr>
+        <w:rFonts w:ascii="Courier New" w:hAnsi="Courier New" w:cs="Courier New" w:hint="default"/>
+      </w:rPr>
+    </w:lvl>
+    <w:lvl w:ilvl="5" w:tplc="04090005" w:tentative="1">
+      <w:start w:val="1"/>
+      <w:numFmt w:val="bullet"/>
+      <w:lvlText w:val=""/>
+      <w:lvlJc w:val="left"/>
+      <w:pPr>
+        <w:ind w:left="4320" w:hanging="360"/>
+      </w:pPr>
+      <w:rPr>
+        <w:rFonts w:ascii="Wingdings" w:hAnsi="Wingdings" w:hint="default"/>
+      </w:rPr>
+    </w:lvl>
+    <w:lvl w:ilvl="6" w:tplc="04090001" w:tentative="1">
+      <w:start w:val="1"/>
+      <w:numFmt w:val="bullet"/>
+      <w:lvlText w:val=""/>
+      <w:lvlJc w:val="left"/>
+      <w:pPr>
+        <w:ind w:left="5040" w:hanging="360"/>
+      </w:pPr>
+      <w:rPr>
+        <w:rFonts w:ascii="Symbol" w:hAnsi="Symbol" w:hint="default"/>
+      </w:rPr>
+    </w:lvl>
+    <w:lvl w:ilvl="7" w:tplc="04090003" w:tentative="1">
+      <w:start w:val="1"/>
+      <w:numFmt w:val="bullet"/>
+      <w:lvlText w:val="o"/>
+      <w:lvlJc w:val="left"/>
+      <w:pPr>
+        <w:ind w:left="5760" w:hanging="360"/>
+      </w:pPr>
+      <w:rPr>
+        <w:rFonts w:ascii="Courier New" w:hAnsi="Courier New" w:cs="Courier New" w:hint="default"/>
+      </w:rPr>
+    </w:lvl>
+    <w:lvl w:ilvl="8" w:tplc="04090005" w:tentative="1">
+      <w:start w:val="1"/>
+      <w:numFmt w:val="bullet"/>
+      <w:lvlText w:val=""/>
+      <w:lvlJc w:val="left"/>
+      <w:pPr>
+        <w:ind w:left="6480" w:hanging="360"/>
+      </w:pPr>
+      <w:rPr>
+        <w:rFonts w:ascii="Wingdings" w:hAnsi="Wingdings" w:hint="default"/>
+      </w:rPr>
+    </w:lvl>
+  </w:abstractNum>
+  <w:abstractNum w:abstractNumId="5" w15:restartNumberingAfterBreak="0">
     <w:nsid w:val="2C934D2D"/>
     <w:multiLevelType w:val="hybridMultilevel"/>
     <w:tmpl w:val="C1DCBDD8"/>
@@ -3865,7 +4848,209 @@
       </w:pPr>
     </w:lvl>
   </w:abstractNum>
-  <w:abstractNum w:abstractNumId="1" w15:restartNumberingAfterBreak="0">
+  <w:abstractNum w:abstractNumId="6" w15:restartNumberingAfterBreak="0">
+    <w:nsid w:val="2F9808E0"/>
+    <w:multiLevelType w:val="hybridMultilevel"/>
+    <w:tmpl w:val="512A494E"/>
+    <w:lvl w:ilvl="0" w:tplc="62D05810">
+      <w:start w:val="1"/>
+      <w:numFmt w:val="decimal"/>
+      <w:lvlText w:val="%1."/>
+      <w:lvlJc w:val="left"/>
+      <w:pPr>
+        <w:ind w:left="720" w:hanging="720"/>
+      </w:pPr>
+      <w:rPr>
+        <w:rFonts w:hint="default"/>
+      </w:rPr>
+    </w:lvl>
+    <w:lvl w:ilvl="1" w:tplc="04090019" w:tentative="1">
+      <w:start w:val="1"/>
+      <w:numFmt w:val="lowerLetter"/>
+      <w:lvlText w:val="%2."/>
+      <w:lvlJc w:val="left"/>
+      <w:pPr>
+        <w:ind w:left="720" w:hanging="360"/>
+      </w:pPr>
+    </w:lvl>
+    <w:lvl w:ilvl="2" w:tplc="0409001B" w:tentative="1">
+      <w:start w:val="1"/>
+      <w:numFmt w:val="lowerRoman"/>
+      <w:lvlText w:val="%3."/>
+      <w:lvlJc w:val="right"/>
+      <w:pPr>
+        <w:ind w:left="1440" w:hanging="180"/>
+      </w:pPr>
+    </w:lvl>
+    <w:lvl w:ilvl="3" w:tplc="0409000F" w:tentative="1">
+      <w:start w:val="1"/>
+      <w:numFmt w:val="decimal"/>
+      <w:lvlText w:val="%4."/>
+      <w:lvlJc w:val="left"/>
+      <w:pPr>
+        <w:ind w:left="2160" w:hanging="360"/>
+      </w:pPr>
+    </w:lvl>
+    <w:lvl w:ilvl="4" w:tplc="04090019" w:tentative="1">
+      <w:start w:val="1"/>
+      <w:numFmt w:val="lowerLetter"/>
+      <w:lvlText w:val="%5."/>
+      <w:lvlJc w:val="left"/>
+      <w:pPr>
+        <w:ind w:left="2880" w:hanging="360"/>
+      </w:pPr>
+    </w:lvl>
+    <w:lvl w:ilvl="5" w:tplc="0409001B" w:tentative="1">
+      <w:start w:val="1"/>
+      <w:numFmt w:val="lowerRoman"/>
+      <w:lvlText w:val="%6."/>
+      <w:lvlJc w:val="right"/>
+      <w:pPr>
+        <w:ind w:left="3600" w:hanging="180"/>
+      </w:pPr>
+    </w:lvl>
+    <w:lvl w:ilvl="6" w:tplc="0409000F" w:tentative="1">
+      <w:start w:val="1"/>
+      <w:numFmt w:val="decimal"/>
+      <w:lvlText w:val="%7."/>
+      <w:lvlJc w:val="left"/>
+      <w:pPr>
+        <w:ind w:left="4320" w:hanging="360"/>
+      </w:pPr>
+    </w:lvl>
+    <w:lvl w:ilvl="7" w:tplc="04090019" w:tentative="1">
+      <w:start w:val="1"/>
+      <w:numFmt w:val="lowerLetter"/>
+      <w:lvlText w:val="%8."/>
+      <w:lvlJc w:val="left"/>
+      <w:pPr>
+        <w:ind w:left="5040" w:hanging="360"/>
+      </w:pPr>
+    </w:lvl>
+    <w:lvl w:ilvl="8" w:tplc="0409001B" w:tentative="1">
+      <w:start w:val="1"/>
+      <w:numFmt w:val="lowerRoman"/>
+      <w:lvlText w:val="%9."/>
+      <w:lvlJc w:val="right"/>
+      <w:pPr>
+        <w:ind w:left="5760" w:hanging="180"/>
+      </w:pPr>
+    </w:lvl>
+  </w:abstractNum>
+  <w:abstractNum w:abstractNumId="7" w15:restartNumberingAfterBreak="0">
+    <w:nsid w:val="3E01753B"/>
+    <w:multiLevelType w:val="hybridMultilevel"/>
+    <w:tmpl w:val="5952F8AA"/>
+    <w:lvl w:ilvl="0" w:tplc="04090001">
+      <w:start w:val="1"/>
+      <w:numFmt w:val="bullet"/>
+      <w:lvlText w:val=""/>
+      <w:lvlJc w:val="left"/>
+      <w:pPr>
+        <w:ind w:left="720" w:hanging="360"/>
+      </w:pPr>
+      <w:rPr>
+        <w:rFonts w:ascii="Symbol" w:hAnsi="Symbol" w:hint="default"/>
+      </w:rPr>
+    </w:lvl>
+    <w:lvl w:ilvl="1" w:tplc="04090003" w:tentative="1">
+      <w:start w:val="1"/>
+      <w:numFmt w:val="bullet"/>
+      <w:lvlText w:val="o"/>
+      <w:lvlJc w:val="left"/>
+      <w:pPr>
+        <w:ind w:left="1440" w:hanging="360"/>
+      </w:pPr>
+      <w:rPr>
+        <w:rFonts w:ascii="Courier New" w:hAnsi="Courier New" w:cs="Courier New" w:hint="default"/>
+      </w:rPr>
+    </w:lvl>
+    <w:lvl w:ilvl="2" w:tplc="04090005" w:tentative="1">
+      <w:start w:val="1"/>
+      <w:numFmt w:val="bullet"/>
+      <w:lvlText w:val=""/>
+      <w:lvlJc w:val="left"/>
+      <w:pPr>
+        <w:ind w:left="2160" w:hanging="360"/>
+      </w:pPr>
+      <w:rPr>
+        <w:rFonts w:ascii="Wingdings" w:hAnsi="Wingdings" w:hint="default"/>
+      </w:rPr>
+    </w:lvl>
+    <w:lvl w:ilvl="3" w:tplc="04090001" w:tentative="1">
+      <w:start w:val="1"/>
+      <w:numFmt w:val="bullet"/>
+      <w:lvlText w:val=""/>
+      <w:lvlJc w:val="left"/>
+      <w:pPr>
+        <w:ind w:left="2880" w:hanging="360"/>
+      </w:pPr>
+      <w:rPr>
+        <w:rFonts w:ascii="Symbol" w:hAnsi="Symbol" w:hint="default"/>
+      </w:rPr>
+    </w:lvl>
+    <w:lvl w:ilvl="4" w:tplc="04090003" w:tentative="1">
+      <w:start w:val="1"/>
+      <w:numFmt w:val="bullet"/>
+      <w:lvlText w:val="o"/>
+      <w:lvlJc w:val="left"/>
+      <w:pPr>
+        <w:ind w:left="3600" w:hanging="360"/>
+      </w:pPr>
+      <w:rPr>
+        <w:rFonts w:ascii="Courier New" w:hAnsi="Courier New" w:cs="Courier New" w:hint="default"/>
+      </w:rPr>
+    </w:lvl>
+    <w:lvl w:ilvl="5" w:tplc="04090005" w:tentative="1">
+      <w:start w:val="1"/>
+      <w:numFmt w:val="bullet"/>
+      <w:lvlText w:val=""/>
+      <w:lvlJc w:val="left"/>
+      <w:pPr>
+        <w:ind w:left="4320" w:hanging="360"/>
+      </w:pPr>
+      <w:rPr>
+        <w:rFonts w:ascii="Wingdings" w:hAnsi="Wingdings" w:hint="default"/>
+      </w:rPr>
+    </w:lvl>
+    <w:lvl w:ilvl="6" w:tplc="04090001" w:tentative="1">
+      <w:start w:val="1"/>
+      <w:numFmt w:val="bullet"/>
+      <w:lvlText w:val=""/>
+      <w:lvlJc w:val="left"/>
+      <w:pPr>
+        <w:ind w:left="5040" w:hanging="360"/>
+      </w:pPr>
+      <w:rPr>
+        <w:rFonts w:ascii="Symbol" w:hAnsi="Symbol" w:hint="default"/>
+      </w:rPr>
+    </w:lvl>
+    <w:lvl w:ilvl="7" w:tplc="04090003" w:tentative="1">
+      <w:start w:val="1"/>
+      <w:numFmt w:val="bullet"/>
+      <w:lvlText w:val="o"/>
+      <w:lvlJc w:val="left"/>
+      <w:pPr>
+        <w:ind w:left="5760" w:hanging="360"/>
+      </w:pPr>
+      <w:rPr>
+        <w:rFonts w:ascii="Courier New" w:hAnsi="Courier New" w:cs="Courier New" w:hint="default"/>
+      </w:rPr>
+    </w:lvl>
+    <w:lvl w:ilvl="8" w:tplc="04090005" w:tentative="1">
+      <w:start w:val="1"/>
+      <w:numFmt w:val="bullet"/>
+      <w:lvlText w:val=""/>
+      <w:lvlJc w:val="left"/>
+      <w:pPr>
+        <w:ind w:left="6480" w:hanging="360"/>
+      </w:pPr>
+      <w:rPr>
+        <w:rFonts w:ascii="Wingdings" w:hAnsi="Wingdings" w:hint="default"/>
+      </w:rPr>
+    </w:lvl>
+  </w:abstractNum>
+  <w:abstractNum w:abstractNumId="8" w15:restartNumberingAfterBreak="0">
     <w:nsid w:val="41D2532B"/>
     <w:multiLevelType w:val="hybridMultilevel"/>
     <w:tmpl w:val="9EEA0E0A"/>
@@ -3978,10 +5163,10 @@
       </w:rPr>
     </w:lvl>
   </w:abstractNum>
-  <w:abstractNum w:abstractNumId="2" w15:restartNumberingAfterBreak="0">
+  <w:abstractNum w:abstractNumId="9" w15:restartNumberingAfterBreak="0">
     <w:nsid w:val="46E160DE"/>
     <w:multiLevelType w:val="hybridMultilevel"/>
-    <w:tmpl w:val="D5E2E20A"/>
+    <w:tmpl w:val="B6F8CCD0"/>
     <w:lvl w:ilvl="0" w:tplc="04090001">
       <w:start w:val="1"/>
       <w:numFmt w:val="bullet"/>
@@ -4006,92 +5191,92 @@
         <w:rFonts w:ascii="Courier New" w:hAnsi="Courier New" w:cs="Courier New" w:hint="default"/>
       </w:rPr>
     </w:lvl>
-    <w:lvl w:ilvl="2" w:tplc="04090005" w:tentative="1">
+    <w:lvl w:ilvl="2" w:tplc="DC4602C6">
+      <w:start w:val="6"/>
+      <w:numFmt w:val="bullet"/>
+      <w:lvlText w:val="•"/>
+      <w:lvlJc w:val="left"/>
+      <w:pPr>
+        <w:ind w:left="2520" w:hanging="720"/>
+      </w:pPr>
+      <w:rPr>
+        <w:rFonts w:ascii="Aptos" w:eastAsiaTheme="minorHAnsi" w:hAnsi="Aptos" w:cstheme="minorBidi" w:hint="default"/>
+      </w:rPr>
+    </w:lvl>
+    <w:lvl w:ilvl="3" w:tplc="04090001" w:tentative="1">
+      <w:start w:val="1"/>
+      <w:numFmt w:val="bullet"/>
+      <w:lvlText w:val=""/>
+      <w:lvlJc w:val="left"/>
+      <w:pPr>
+        <w:ind w:left="2880" w:hanging="360"/>
+      </w:pPr>
+      <w:rPr>
+        <w:rFonts w:ascii="Symbol" w:hAnsi="Symbol" w:hint="default"/>
+      </w:rPr>
+    </w:lvl>
+    <w:lvl w:ilvl="4" w:tplc="04090003" w:tentative="1">
+      <w:start w:val="1"/>
+      <w:numFmt w:val="bullet"/>
+      <w:lvlText w:val="o"/>
+      <w:lvlJc w:val="left"/>
+      <w:pPr>
+        <w:ind w:left="3600" w:hanging="360"/>
+      </w:pPr>
+      <w:rPr>
+        <w:rFonts w:ascii="Courier New" w:hAnsi="Courier New" w:cs="Courier New" w:hint="default"/>
+      </w:rPr>
+    </w:lvl>
+    <w:lvl w:ilvl="5" w:tplc="04090005" w:tentative="1">
       <w:start w:val="1"/>
       <w:numFmt w:val="bullet"/>
       <w:lvlText w:val=""/>
       <w:lvlJc w:val="left"/>
       <w:pPr>
-        <w:ind w:left="2160" w:hanging="360"/>
+        <w:ind w:left="4320" w:hanging="360"/>
       </w:pPr>
       <w:rPr>
         <w:rFonts w:ascii="Wingdings" w:hAnsi="Wingdings" w:hint="default"/>
       </w:rPr>
     </w:lvl>
-    <w:lvl w:ilvl="3" w:tplc="04090001" w:tentative="1">
+    <w:lvl w:ilvl="6" w:tplc="04090001" w:tentative="1">
       <w:start w:val="1"/>
       <w:numFmt w:val="bullet"/>
       <w:lvlText w:val=""/>
       <w:lvlJc w:val="left"/>
       <w:pPr>
-        <w:ind w:left="2880" w:hanging="360"/>
+        <w:ind w:left="5040" w:hanging="360"/>
       </w:pPr>
       <w:rPr>
         <w:rFonts w:ascii="Symbol" w:hAnsi="Symbol" w:hint="default"/>
       </w:rPr>
     </w:lvl>
-    <w:lvl w:ilvl="4" w:tplc="04090003" w:tentative="1">
+    <w:lvl w:ilvl="7" w:tplc="04090003" w:tentative="1">
       <w:start w:val="1"/>
       <w:numFmt w:val="bullet"/>
       <w:lvlText w:val="o"/>
       <w:lvlJc w:val="left"/>
       <w:pPr>
-        <w:ind w:left="3600" w:hanging="360"/>
+        <w:ind w:left="5760" w:hanging="360"/>
       </w:pPr>
       <w:rPr>
         <w:rFonts w:ascii="Courier New" w:hAnsi="Courier New" w:cs="Courier New" w:hint="default"/>
       </w:rPr>
     </w:lvl>
-    <w:lvl w:ilvl="5" w:tplc="04090005" w:tentative="1">
+    <w:lvl w:ilvl="8" w:tplc="04090005" w:tentative="1">
       <w:start w:val="1"/>
       <w:numFmt w:val="bullet"/>
       <w:lvlText w:val=""/>
       <w:lvlJc w:val="left"/>
       <w:pPr>
-        <w:ind w:left="4320" w:hanging="360"/>
+        <w:ind w:left="6480" w:hanging="360"/>
       </w:pPr>
       <w:rPr>
         <w:rFonts w:ascii="Wingdings" w:hAnsi="Wingdings" w:hint="default"/>
       </w:rPr>
     </w:lvl>
-    <w:lvl w:ilvl="6" w:tplc="04090001" w:tentative="1">
-      <w:start w:val="1"/>
-      <w:numFmt w:val="bullet"/>
-      <w:lvlText w:val=""/>
-      <w:lvlJc w:val="left"/>
-      <w:pPr>
-        <w:ind w:left="5040" w:hanging="360"/>
-      </w:pPr>
-      <w:rPr>
-        <w:rFonts w:ascii="Symbol" w:hAnsi="Symbol" w:hint="default"/>
-      </w:rPr>
-    </w:lvl>
-    <w:lvl w:ilvl="7" w:tplc="04090003" w:tentative="1">
-      <w:start w:val="1"/>
-      <w:numFmt w:val="bullet"/>
-      <w:lvlText w:val="o"/>
-      <w:lvlJc w:val="left"/>
-      <w:pPr>
-        <w:ind w:left="5760" w:hanging="360"/>
-      </w:pPr>
-      <w:rPr>
-        <w:rFonts w:ascii="Courier New" w:hAnsi="Courier New" w:cs="Courier New" w:hint="default"/>
-      </w:rPr>
-    </w:lvl>
-    <w:lvl w:ilvl="8" w:tplc="04090005" w:tentative="1">
-      <w:start w:val="1"/>
-      <w:numFmt w:val="bullet"/>
-      <w:lvlText w:val=""/>
-      <w:lvlJc w:val="left"/>
-      <w:pPr>
-        <w:ind w:left="6480" w:hanging="360"/>
-      </w:pPr>
-      <w:rPr>
-        <w:rFonts w:ascii="Wingdings" w:hAnsi="Wingdings" w:hint="default"/>
-      </w:rPr>
-    </w:lvl>
   </w:abstractNum>
-  <w:abstractNum w:abstractNumId="3" w15:restartNumberingAfterBreak="0">
+  <w:abstractNum w:abstractNumId="10" w15:restartNumberingAfterBreak="0">
     <w:nsid w:val="4AD75E88"/>
     <w:multiLevelType w:val="hybridMultilevel"/>
     <w:tmpl w:val="7ABC185A"/>
@@ -4183,17 +5368,386 @@
       </w:pPr>
     </w:lvl>
   </w:abstractNum>
+  <w:abstractNum w:abstractNumId="11" w15:restartNumberingAfterBreak="0">
+    <w:nsid w:val="56F41F0B"/>
+    <w:multiLevelType w:val="hybridMultilevel"/>
+    <w:tmpl w:val="38B027A0"/>
+    <w:lvl w:ilvl="0" w:tplc="04090001">
+      <w:start w:val="1"/>
+      <w:numFmt w:val="bullet"/>
+      <w:lvlText w:val=""/>
+      <w:lvlJc w:val="left"/>
+      <w:pPr>
+        <w:ind w:left="720" w:hanging="360"/>
+      </w:pPr>
+      <w:rPr>
+        <w:rFonts w:ascii="Symbol" w:hAnsi="Symbol" w:hint="default"/>
+      </w:rPr>
+    </w:lvl>
+    <w:lvl w:ilvl="1" w:tplc="04090003">
+      <w:start w:val="1"/>
+      <w:numFmt w:val="bullet"/>
+      <w:lvlText w:val="o"/>
+      <w:lvlJc w:val="left"/>
+      <w:pPr>
+        <w:ind w:left="1440" w:hanging="360"/>
+      </w:pPr>
+      <w:rPr>
+        <w:rFonts w:ascii="Courier New" w:hAnsi="Courier New" w:cs="Courier New" w:hint="default"/>
+      </w:rPr>
+    </w:lvl>
+    <w:lvl w:ilvl="2" w:tplc="04090005" w:tentative="1">
+      <w:start w:val="1"/>
+      <w:numFmt w:val="bullet"/>
+      <w:lvlText w:val=""/>
+      <w:lvlJc w:val="left"/>
+      <w:pPr>
+        <w:ind w:left="2160" w:hanging="360"/>
+      </w:pPr>
+      <w:rPr>
+        <w:rFonts w:ascii="Wingdings" w:hAnsi="Wingdings" w:hint="default"/>
+      </w:rPr>
+    </w:lvl>
+    <w:lvl w:ilvl="3" w:tplc="04090001" w:tentative="1">
+      <w:start w:val="1"/>
+      <w:numFmt w:val="bullet"/>
+      <w:lvlText w:val=""/>
+      <w:lvlJc w:val="left"/>
+      <w:pPr>
+        <w:ind w:left="2880" w:hanging="360"/>
+      </w:pPr>
+      <w:rPr>
+        <w:rFonts w:ascii="Symbol" w:hAnsi="Symbol" w:hint="default"/>
+      </w:rPr>
+    </w:lvl>
+    <w:lvl w:ilvl="4" w:tplc="04090003" w:tentative="1">
+      <w:start w:val="1"/>
+      <w:numFmt w:val="bullet"/>
+      <w:lvlText w:val="o"/>
+      <w:lvlJc w:val="left"/>
+      <w:pPr>
+        <w:ind w:left="3600" w:hanging="360"/>
+      </w:pPr>
+      <w:rPr>
+        <w:rFonts w:ascii="Courier New" w:hAnsi="Courier New" w:cs="Courier New" w:hint="default"/>
+      </w:rPr>
+    </w:lvl>
+    <w:lvl w:ilvl="5" w:tplc="04090005" w:tentative="1">
+      <w:start w:val="1"/>
+      <w:numFmt w:val="bullet"/>
+      <w:lvlText w:val=""/>
+      <w:lvlJc w:val="left"/>
+      <w:pPr>
+        <w:ind w:left="4320" w:hanging="360"/>
+      </w:pPr>
+      <w:rPr>
+        <w:rFonts w:ascii="Wingdings" w:hAnsi="Wingdings" w:hint="default"/>
+      </w:rPr>
+    </w:lvl>
+    <w:lvl w:ilvl="6" w:tplc="04090001" w:tentative="1">
+      <w:start w:val="1"/>
+      <w:numFmt w:val="bullet"/>
+      <w:lvlText w:val=""/>
+      <w:lvlJc w:val="left"/>
+      <w:pPr>
+        <w:ind w:left="5040" w:hanging="360"/>
+      </w:pPr>
+      <w:rPr>
+        <w:rFonts w:ascii="Symbol" w:hAnsi="Symbol" w:hint="default"/>
+      </w:rPr>
+    </w:lvl>
+    <w:lvl w:ilvl="7" w:tplc="04090003" w:tentative="1">
+      <w:start w:val="1"/>
+      <w:numFmt w:val="bullet"/>
+      <w:lvlText w:val="o"/>
+      <w:lvlJc w:val="left"/>
+      <w:pPr>
+        <w:ind w:left="5760" w:hanging="360"/>
+      </w:pPr>
+      <w:rPr>
+        <w:rFonts w:ascii="Courier New" w:hAnsi="Courier New" w:cs="Courier New" w:hint="default"/>
+      </w:rPr>
+    </w:lvl>
+    <w:lvl w:ilvl="8" w:tplc="04090005" w:tentative="1">
+      <w:start w:val="1"/>
+      <w:numFmt w:val="bullet"/>
+      <w:lvlText w:val=""/>
+      <w:lvlJc w:val="left"/>
+      <w:pPr>
+        <w:ind w:left="6480" w:hanging="360"/>
+      </w:pPr>
+      <w:rPr>
+        <w:rFonts w:ascii="Wingdings" w:hAnsi="Wingdings" w:hint="default"/>
+      </w:rPr>
+    </w:lvl>
+  </w:abstractNum>
+  <w:abstractNum w:abstractNumId="12" w15:restartNumberingAfterBreak="0">
+    <w:nsid w:val="59780A2C"/>
+    <w:multiLevelType w:val="hybridMultilevel"/>
+    <w:tmpl w:val="B6927C58"/>
+    <w:lvl w:ilvl="0" w:tplc="04090001">
+      <w:start w:val="1"/>
+      <w:numFmt w:val="bullet"/>
+      <w:lvlText w:val=""/>
+      <w:lvlJc w:val="left"/>
+      <w:pPr>
+        <w:ind w:left="720" w:hanging="360"/>
+      </w:pPr>
+      <w:rPr>
+        <w:rFonts w:ascii="Symbol" w:hAnsi="Symbol" w:hint="default"/>
+      </w:rPr>
+    </w:lvl>
+    <w:lvl w:ilvl="1" w:tplc="04090003">
+      <w:start w:val="1"/>
+      <w:numFmt w:val="bullet"/>
+      <w:lvlText w:val="o"/>
+      <w:lvlJc w:val="left"/>
+      <w:pPr>
+        <w:ind w:left="1440" w:hanging="360"/>
+      </w:pPr>
+      <w:rPr>
+        <w:rFonts w:ascii="Courier New" w:hAnsi="Courier New" w:cs="Courier New" w:hint="default"/>
+      </w:rPr>
+    </w:lvl>
+    <w:lvl w:ilvl="2" w:tplc="04090005">
+      <w:start w:val="1"/>
+      <w:numFmt w:val="bullet"/>
+      <w:lvlText w:val=""/>
+      <w:lvlJc w:val="left"/>
+      <w:pPr>
+        <w:ind w:left="2160" w:hanging="360"/>
+      </w:pPr>
+      <w:rPr>
+        <w:rFonts w:ascii="Wingdings" w:hAnsi="Wingdings" w:hint="default"/>
+      </w:rPr>
+    </w:lvl>
+    <w:lvl w:ilvl="3" w:tplc="04090001" w:tentative="1">
+      <w:start w:val="1"/>
+      <w:numFmt w:val="bullet"/>
+      <w:lvlText w:val=""/>
+      <w:lvlJc w:val="left"/>
+      <w:pPr>
+        <w:ind w:left="2880" w:hanging="360"/>
+      </w:pPr>
+      <w:rPr>
+        <w:rFonts w:ascii="Symbol" w:hAnsi="Symbol" w:hint="default"/>
+      </w:rPr>
+    </w:lvl>
+    <w:lvl w:ilvl="4" w:tplc="04090003" w:tentative="1">
+      <w:start w:val="1"/>
+      <w:numFmt w:val="bullet"/>
+      <w:lvlText w:val="o"/>
+      <w:lvlJc w:val="left"/>
+      <w:pPr>
+        <w:ind w:left="3600" w:hanging="360"/>
+      </w:pPr>
+      <w:rPr>
+        <w:rFonts w:ascii="Courier New" w:hAnsi="Courier New" w:cs="Courier New" w:hint="default"/>
+      </w:rPr>
+    </w:lvl>
+    <w:lvl w:ilvl="5" w:tplc="04090005" w:tentative="1">
+      <w:start w:val="1"/>
+      <w:numFmt w:val="bullet"/>
+      <w:lvlText w:val=""/>
+      <w:lvlJc w:val="left"/>
+      <w:pPr>
+        <w:ind w:left="4320" w:hanging="360"/>
+      </w:pPr>
+      <w:rPr>
+        <w:rFonts w:ascii="Wingdings" w:hAnsi="Wingdings" w:hint="default"/>
+      </w:rPr>
+    </w:lvl>
+    <w:lvl w:ilvl="6" w:tplc="04090001" w:tentative="1">
+      <w:start w:val="1"/>
+      <w:numFmt w:val="bullet"/>
+      <w:lvlText w:val=""/>
+      <w:lvlJc w:val="left"/>
+      <w:pPr>
+        <w:ind w:left="5040" w:hanging="360"/>
+      </w:pPr>
+      <w:rPr>
+        <w:rFonts w:ascii="Symbol" w:hAnsi="Symbol" w:hint="default"/>
+      </w:rPr>
+    </w:lvl>
+    <w:lvl w:ilvl="7" w:tplc="04090003" w:tentative="1">
+      <w:start w:val="1"/>
+      <w:numFmt w:val="bullet"/>
+      <w:lvlText w:val="o"/>
+      <w:lvlJc w:val="left"/>
+      <w:pPr>
+        <w:ind w:left="5760" w:hanging="360"/>
+      </w:pPr>
+      <w:rPr>
+        <w:rFonts w:ascii="Courier New" w:hAnsi="Courier New" w:cs="Courier New" w:hint="default"/>
+      </w:rPr>
+    </w:lvl>
+    <w:lvl w:ilvl="8" w:tplc="04090005" w:tentative="1">
+      <w:start w:val="1"/>
+      <w:numFmt w:val="bullet"/>
+      <w:lvlText w:val=""/>
+      <w:lvlJc w:val="left"/>
+      <w:pPr>
+        <w:ind w:left="6480" w:hanging="360"/>
+      </w:pPr>
+      <w:rPr>
+        <w:rFonts w:ascii="Wingdings" w:hAnsi="Wingdings" w:hint="default"/>
+      </w:rPr>
+    </w:lvl>
+  </w:abstractNum>
+  <w:abstractNum w:abstractNumId="13" w15:restartNumberingAfterBreak="0">
+    <w:nsid w:val="5DA13EDB"/>
+    <w:multiLevelType w:val="hybridMultilevel"/>
+    <w:tmpl w:val="3558CEAA"/>
+    <w:lvl w:ilvl="0" w:tplc="04090001">
+      <w:start w:val="1"/>
+      <w:numFmt w:val="bullet"/>
+      <w:lvlText w:val=""/>
+      <w:lvlJc w:val="left"/>
+      <w:pPr>
+        <w:ind w:left="1080" w:hanging="360"/>
+      </w:pPr>
+      <w:rPr>
+        <w:rFonts w:ascii="Symbol" w:hAnsi="Symbol" w:hint="default"/>
+      </w:rPr>
+    </w:lvl>
+    <w:lvl w:ilvl="1" w:tplc="04090003">
+      <w:start w:val="1"/>
+      <w:numFmt w:val="bullet"/>
+      <w:lvlText w:val="o"/>
+      <w:lvlJc w:val="left"/>
+      <w:pPr>
+        <w:ind w:left="1800" w:hanging="360"/>
+      </w:pPr>
+      <w:rPr>
+        <w:rFonts w:ascii="Courier New" w:hAnsi="Courier New" w:cs="Courier New" w:hint="default"/>
+      </w:rPr>
+    </w:lvl>
+    <w:lvl w:ilvl="2" w:tplc="04090005">
+      <w:start w:val="1"/>
+      <w:numFmt w:val="bullet"/>
+      <w:lvlText w:val=""/>
+      <w:lvlJc w:val="left"/>
+      <w:pPr>
+        <w:ind w:left="2520" w:hanging="360"/>
+      </w:pPr>
+      <w:rPr>
+        <w:rFonts w:ascii="Wingdings" w:hAnsi="Wingdings" w:hint="default"/>
+      </w:rPr>
+    </w:lvl>
+    <w:lvl w:ilvl="3" w:tplc="04090001" w:tentative="1">
+      <w:start w:val="1"/>
+      <w:numFmt w:val="bullet"/>
+      <w:lvlText w:val=""/>
+      <w:lvlJc w:val="left"/>
+      <w:pPr>
+        <w:ind w:left="3240" w:hanging="360"/>
+      </w:pPr>
+      <w:rPr>
+        <w:rFonts w:ascii="Symbol" w:hAnsi="Symbol" w:hint="default"/>
+      </w:rPr>
+    </w:lvl>
+    <w:lvl w:ilvl="4" w:tplc="04090003" w:tentative="1">
+      <w:start w:val="1"/>
+      <w:numFmt w:val="bullet"/>
+      <w:lvlText w:val="o"/>
+      <w:lvlJc w:val="left"/>
+      <w:pPr>
+        <w:ind w:left="3960" w:hanging="360"/>
+      </w:pPr>
+      <w:rPr>
+        <w:rFonts w:ascii="Courier New" w:hAnsi="Courier New" w:cs="Courier New" w:hint="default"/>
+      </w:rPr>
+    </w:lvl>
+    <w:lvl w:ilvl="5" w:tplc="04090005" w:tentative="1">
+      <w:start w:val="1"/>
+      <w:numFmt w:val="bullet"/>
+      <w:lvlText w:val=""/>
+      <w:lvlJc w:val="left"/>
+      <w:pPr>
+        <w:ind w:left="4680" w:hanging="360"/>
+      </w:pPr>
+      <w:rPr>
+        <w:rFonts w:ascii="Wingdings" w:hAnsi="Wingdings" w:hint="default"/>
+      </w:rPr>
+    </w:lvl>
+    <w:lvl w:ilvl="6" w:tplc="04090001" w:tentative="1">
+      <w:start w:val="1"/>
+      <w:numFmt w:val="bullet"/>
+      <w:lvlText w:val=""/>
+      <w:lvlJc w:val="left"/>
+      <w:pPr>
+        <w:ind w:left="5400" w:hanging="360"/>
+      </w:pPr>
+      <w:rPr>
+        <w:rFonts w:ascii="Symbol" w:hAnsi="Symbol" w:hint="default"/>
+      </w:rPr>
+    </w:lvl>
+    <w:lvl w:ilvl="7" w:tplc="04090003" w:tentative="1">
+      <w:start w:val="1"/>
+      <w:numFmt w:val="bullet"/>
+      <w:lvlText w:val="o"/>
+      <w:lvlJc w:val="left"/>
+      <w:pPr>
+        <w:ind w:left="6120" w:hanging="360"/>
+      </w:pPr>
+      <w:rPr>
+        <w:rFonts w:ascii="Courier New" w:hAnsi="Courier New" w:cs="Courier New" w:hint="default"/>
+      </w:rPr>
+    </w:lvl>
+    <w:lvl w:ilvl="8" w:tplc="04090005" w:tentative="1">
+      <w:start w:val="1"/>
+      <w:numFmt w:val="bullet"/>
+      <w:lvlText w:val=""/>
+      <w:lvlJc w:val="left"/>
+      <w:pPr>
+        <w:ind w:left="6840" w:hanging="360"/>
+      </w:pPr>
+      <w:rPr>
+        <w:rFonts w:ascii="Wingdings" w:hAnsi="Wingdings" w:hint="default"/>
+      </w:rPr>
+    </w:lvl>
+  </w:abstractNum>
   <w:num w:numId="1" w16cid:durableId="2092847024">
+    <w:abstractNumId w:val="9"/>
+  </w:num>
+  <w:num w:numId="2" w16cid:durableId="1204291931">
+    <w:abstractNumId w:val="10"/>
+  </w:num>
+  <w:num w:numId="3" w16cid:durableId="2124809771">
+    <w:abstractNumId w:val="8"/>
+  </w:num>
+  <w:num w:numId="4" w16cid:durableId="1128737471">
+    <w:abstractNumId w:val="5"/>
+  </w:num>
+  <w:num w:numId="5" w16cid:durableId="917134711">
+    <w:abstractNumId w:val="12"/>
+  </w:num>
+  <w:num w:numId="6" w16cid:durableId="127018427">
+    <w:abstractNumId w:val="3"/>
+  </w:num>
+  <w:num w:numId="7" w16cid:durableId="594435479">
+    <w:abstractNumId w:val="7"/>
+  </w:num>
+  <w:num w:numId="8" w16cid:durableId="816992203">
+    <w:abstractNumId w:val="11"/>
+  </w:num>
+  <w:num w:numId="9" w16cid:durableId="1640571158">
+    <w:abstractNumId w:val="0"/>
+  </w:num>
+  <w:num w:numId="10" w16cid:durableId="1504510540">
+    <w:abstractNumId w:val="13"/>
+  </w:num>
+  <w:num w:numId="11" w16cid:durableId="1423255174">
+    <w:abstractNumId w:val="6"/>
+  </w:num>
+  <w:num w:numId="12" w16cid:durableId="698625307">
+    <w:abstractNumId w:val="1"/>
+  </w:num>
+  <w:num w:numId="13" w16cid:durableId="590820172">
     <w:abstractNumId w:val="2"/>
   </w:num>
-  <w:num w:numId="2" w16cid:durableId="1204291931">
-    <w:abstractNumId w:val="3"/>
-  </w:num>
-  <w:num w:numId="3" w16cid:durableId="2124809771">
-    <w:abstractNumId w:val="1"/>
-  </w:num>
-  <w:num w:numId="4" w16cid:durableId="1128737471">
-    <w:abstractNumId w:val="0"/>
+  <w:num w:numId="14" w16cid:durableId="1625455485">
+    <w:abstractNumId w:val="4"/>
   </w:num>
 </w:numbering>
 </file>
@@ -5666,7 +7220,7 @@
 </file>
 
 <file path=customXml/itemProps1.xml><?xml version="1.0" encoding="utf-8"?>
-<ds:datastoreItem xmlns:ds="http://schemas.openxmlformats.org/officeDocument/2006/customXml" ds:itemID="{814250F9-E0FB-1D4B-95A7-50FB779DCCBC}">
+<ds:datastoreItem xmlns:ds="http://schemas.openxmlformats.org/officeDocument/2006/customXml" ds:itemID="{DD06B91B-3C59-5D4E-9B1A-63BFE3EFB47E}">
   <ds:schemaRefs>
     <ds:schemaRef ds:uri="http://schemas.openxmlformats.org/officeDocument/2006/bibliography"/>
   </ds:schemaRefs>

</xml_diff>